<commit_message>
update readme; improve uncertainty contribution calculations
</commit_message>
<xml_diff>
--- a/NEON_manuscript/Manuscript/Clark_etal_2021_Dynamic_GAMs.docx
+++ b/NEON_manuscript/Manuscript/Clark_etal_2021_Dynamic_GAMs.docx
@@ -1841,21 +1841,7 @@
         <w:rPr>
           <w:lang w:val="en-AU"/>
         </w:rPr>
-        <w:t xml:space="preserve">potential complexity, with a larger set of </w:t>
-      </w:r>
-      <w:proofErr w:type="spellStart"/>
-      <w:r>
-        <w:rPr>
-          <w:lang w:val="en-AU"/>
-        </w:rPr>
-        <w:t>basis</w:t>
-      </w:r>
-      <w:proofErr w:type="spellEnd"/>
-      <w:r>
-        <w:rPr>
-          <w:lang w:val="en-AU"/>
-        </w:rPr>
-        <w:t xml:space="preserve"> </w:t>
+        <w:t xml:space="preserve">potential complexity, with a larger set of basis </w:t>
       </w:r>
       <w:r>
         <w:rPr>
@@ -2403,21 +2389,7 @@
         <w:rPr>
           <w:lang w:val="en-AU"/>
         </w:rPr>
-        <w:t xml:space="preserve"> ‘</w:t>
-      </w:r>
-      <w:proofErr w:type="spellStart"/>
-      <w:r>
-        <w:rPr>
-          <w:lang w:val="en-AU"/>
-        </w:rPr>
-        <w:t>wiggliness</w:t>
-      </w:r>
-      <w:proofErr w:type="spellEnd"/>
-      <w:r>
-        <w:rPr>
-          <w:lang w:val="en-AU"/>
-        </w:rPr>
-        <w:t>’</w:t>
+        <w:t xml:space="preserve"> ‘wiggliness’</w:t>
       </w:r>
       <w:r>
         <w:rPr>
@@ -3617,21 +3589,7 @@
         <w:rPr>
           <w:lang w:val="en-AU"/>
         </w:rPr>
-        <w:t>range of values that we wish to forecast (</w:t>
-      </w:r>
-      <w:proofErr w:type="gramStart"/>
-      <w:r>
-        <w:rPr>
-          <w:lang w:val="en-AU"/>
-        </w:rPr>
-        <w:t>i.e.</w:t>
-      </w:r>
-      <w:proofErr w:type="gramEnd"/>
-      <w:r>
-        <w:rPr>
-          <w:lang w:val="en-AU"/>
-        </w:rPr>
-        <w:t xml:space="preserve"> weeks or years ahead of the training data)</w:t>
+        <w:t>range of values that we wish to forecast (i.e. weeks or years ahead of the training data)</w:t>
       </w:r>
       <w:r>
         <w:rPr>
@@ -3976,7 +3934,6 @@
         </w:rPr>
         <w:t xml:space="preserve">Both models were fitted to a simulated seasonal discrete time series in R using the </w:t>
       </w:r>
-      <w:proofErr w:type="spellStart"/>
       <w:r>
         <w:rPr>
           <w:i/>
@@ -3985,7 +3942,6 @@
         </w:rPr>
         <w:t>mgcv</w:t>
       </w:r>
-      <w:proofErr w:type="spellEnd"/>
       <w:r>
         <w:rPr>
           <w:lang w:val="en-AU"/>
@@ -3998,440 +3954,384 @@
           <w:iCs/>
           <w:lang w:val="en-AU"/>
         </w:rPr>
-        <w:t xml:space="preserve">y ~ </w:t>
-      </w:r>
-      <w:proofErr w:type="gramStart"/>
+        <w:t>y ~ s(year, k = 9) + s(season, bs = ‘cc’, k = 10) + ti(season, year), family = nb()</w:t>
+      </w:r>
+      <w:r>
+        <w:rPr>
+          <w:lang w:val="en-AU"/>
+        </w:rPr>
+        <w:t>).</w:t>
+      </w:r>
+    </w:p>
+    <w:p>
+      <w:pPr>
+        <w:rPr>
+          <w:lang w:val="en-AU"/>
+        </w:rPr>
+      </w:pPr>
+    </w:p>
+    <w:p>
+      <w:pPr>
+        <w:rPr>
+          <w:lang w:val="en-AU"/>
+        </w:rPr>
+      </w:pPr>
+      <w:r>
+        <w:rPr>
+          <w:lang w:val="en-AU"/>
+        </w:rPr>
+        <w:t>In this paper</w:t>
+      </w:r>
+      <w:r>
+        <w:rPr>
+          <w:lang w:val="en-AU"/>
+        </w:rPr>
+        <w:t xml:space="preserve"> we </w:t>
+      </w:r>
+      <w:r>
+        <w:rPr>
+          <w:lang w:val="en-AU"/>
+        </w:rPr>
+        <w:t>outline</w:t>
+      </w:r>
+      <w:r>
+        <w:rPr>
+          <w:lang w:val="en-AU"/>
+        </w:rPr>
+        <w:t xml:space="preserve"> a </w:t>
+      </w:r>
+      <w:r>
+        <w:rPr>
+          <w:lang w:val="en-AU"/>
+        </w:rPr>
+        <w:t xml:space="preserve">Bayesian </w:t>
+      </w:r>
+      <w:r>
+        <w:rPr>
+          <w:lang w:val="en-AU"/>
+        </w:rPr>
+        <w:t xml:space="preserve">dynamic GAM that </w:t>
+      </w:r>
+      <w:r>
+        <w:rPr>
+          <w:lang w:val="en-AU"/>
+        </w:rPr>
+        <w:t xml:space="preserve">provides </w:t>
+      </w:r>
+      <w:r>
+        <w:rPr>
+          <w:lang w:val="en-AU"/>
+        </w:rPr>
+        <w:t xml:space="preserve">a general solution to the problem </w:t>
+      </w:r>
+      <w:r>
+        <w:rPr>
+          <w:lang w:val="en-AU"/>
+        </w:rPr>
+        <w:t xml:space="preserve">of estimating smooth functions </w:t>
+      </w:r>
+      <w:r>
+        <w:rPr>
+          <w:lang w:val="en-AU"/>
+        </w:rPr>
+        <w:t>while</w:t>
+      </w:r>
+      <w:r>
+        <w:rPr>
+          <w:lang w:val="en-AU"/>
+        </w:rPr>
+        <w:t xml:space="preserve"> generating reliable forecasts </w:t>
+      </w:r>
+      <w:r>
+        <w:rPr>
+          <w:lang w:val="en-AU"/>
+        </w:rPr>
+        <w:t>for discrete time series.</w:t>
+      </w:r>
+      <w:r>
+        <w:rPr>
+          <w:lang w:val="en-AU"/>
+        </w:rPr>
+        <w:t xml:space="preserve"> </w:t>
+      </w:r>
+      <w:r>
+        <w:rPr>
+          <w:lang w:val="en-AU"/>
+        </w:rPr>
+        <w:t>The approach</w:t>
+      </w:r>
+      <w:r>
+        <w:rPr>
+          <w:lang w:val="en-AU"/>
+        </w:rPr>
+        <w:t xml:space="preserve"> is simple: </w:t>
+      </w:r>
+      <w:r>
+        <w:rPr>
+          <w:lang w:val="en-AU"/>
+        </w:rPr>
+        <w:t>for</w:t>
+      </w:r>
+      <w:r>
+        <w:rPr>
+          <w:lang w:val="en-AU"/>
+        </w:rPr>
+        <w:t xml:space="preserve"> univariate </w:t>
+      </w:r>
+      <w:r>
+        <w:rPr>
+          <w:lang w:val="en-AU"/>
+        </w:rPr>
+        <w:t>series</w:t>
+      </w:r>
+      <w:r>
+        <w:rPr>
+          <w:lang w:val="en-AU"/>
+        </w:rPr>
+        <w:t xml:space="preserve"> </w:t>
+      </w:r>
+      <w:r>
+        <w:rPr>
+          <w:lang w:val="en-AU"/>
+        </w:rPr>
+        <w:t xml:space="preserve">we augment </w:t>
+      </w:r>
+      <w:r>
+        <w:rPr>
+          <w:lang w:val="en-AU"/>
+        </w:rPr>
+        <w:t xml:space="preserve">the </w:t>
+      </w:r>
+      <w:r>
+        <w:rPr>
+          <w:lang w:val="en-AU"/>
+        </w:rPr>
+        <w:t>GAM linear predictor</w:t>
+      </w:r>
+      <w:r>
+        <w:rPr>
+          <w:lang w:val="en-AU"/>
+        </w:rPr>
+        <w:t xml:space="preserve"> </w:t>
+      </w:r>
+      <w:r>
+        <w:rPr>
+          <w:lang w:val="en-AU"/>
+        </w:rPr>
+        <w:t>with</w:t>
+      </w:r>
+      <w:r>
+        <w:rPr>
+          <w:lang w:val="en-AU"/>
+        </w:rPr>
+        <w:t xml:space="preserve"> a </w:t>
+      </w:r>
+      <w:r>
+        <w:rPr>
+          <w:lang w:val="en-AU"/>
+        </w:rPr>
+        <w:t xml:space="preserve">latent </w:t>
+      </w:r>
+      <w:r>
+        <w:rPr>
+          <w:lang w:val="en-AU"/>
+        </w:rPr>
+        <w:t>dynamic</w:t>
+      </w:r>
+      <w:r>
+        <w:rPr>
+          <w:lang w:val="en-AU"/>
+        </w:rPr>
+        <w:t xml:space="preserve"> trend </w:t>
+      </w:r>
+      <w:r>
+        <w:rPr>
+          <w:lang w:val="en-AU"/>
+        </w:rPr>
+        <w:t>to</w:t>
+      </w:r>
+      <w:r>
+        <w:rPr>
+          <w:lang w:val="en-AU"/>
+        </w:rPr>
+        <w:t xml:space="preserve"> capture the </w:t>
+      </w:r>
+      <w:r>
+        <w:rPr>
+          <w:lang w:val="en-AU"/>
+        </w:rPr>
+        <w:t xml:space="preserve">series’ </w:t>
+      </w:r>
+      <w:r>
+        <w:rPr>
+          <w:lang w:val="en-AU"/>
+        </w:rPr>
+        <w:t>temporal</w:t>
+      </w:r>
+      <w:r>
+        <w:rPr>
+          <w:lang w:val="en-AU"/>
+        </w:rPr>
+        <w:t xml:space="preserve"> evolution</w:t>
+      </w:r>
+      <w:r>
+        <w:rPr>
+          <w:lang w:val="en-AU"/>
+        </w:rPr>
+        <w:t xml:space="preserve"> process</w:t>
+      </w:r>
+      <w:r>
+        <w:rPr>
+          <w:lang w:val="en-AU"/>
+        </w:rPr>
+        <w:t xml:space="preserve"> (either as a </w:t>
+      </w:r>
+      <w:r>
+        <w:rPr>
+          <w:lang w:val="en-AU"/>
+        </w:rPr>
+        <w:t xml:space="preserve">random walk or </w:t>
+      </w:r>
+      <w:r>
+        <w:rPr>
+          <w:lang w:val="en-AU"/>
+        </w:rPr>
+        <w:t xml:space="preserve">an </w:t>
+      </w:r>
+      <w:r>
+        <w:rPr>
+          <w:lang w:val="en-AU"/>
+        </w:rPr>
+        <w:t>autoregressive process</w:t>
+      </w:r>
+      <w:r>
+        <w:rPr>
+          <w:lang w:val="en-AU"/>
+        </w:rPr>
+        <w:t xml:space="preserve"> up to order 3</w:t>
+      </w:r>
+      <w:r>
+        <w:rPr>
+          <w:lang w:val="en-AU"/>
+        </w:rPr>
+        <w:t>)</w:t>
+      </w:r>
+      <w:r>
+        <w:rPr>
+          <w:lang w:val="en-AU"/>
+        </w:rPr>
+        <w:t>.</w:t>
+      </w:r>
+      <w:r>
+        <w:t xml:space="preserve"> </w:t>
+      </w:r>
+      <w:r>
+        <w:rPr>
+          <w:lang w:val="en-AU"/>
+        </w:rPr>
+        <w:t>For modelling multivariate time</w:t>
+      </w:r>
+      <w:r>
+        <w:rPr>
+          <w:lang w:val="en-AU"/>
+        </w:rPr>
+        <w:t xml:space="preserve"> series</w:t>
+      </w:r>
+      <w:r>
+        <w:rPr>
+          <w:lang w:val="en-AU"/>
+        </w:rPr>
+        <w:t xml:space="preserve">, </w:t>
+      </w:r>
+      <w:r>
+        <w:t>we</w:t>
+      </w:r>
+      <w:r>
+        <w:rPr>
+          <w:lang w:val="en-AU"/>
+        </w:rPr>
+        <w:t xml:space="preserve"> accommodate dependencies among </w:t>
+      </w:r>
+      <w:r>
+        <w:rPr>
+          <w:lang w:val="en-AU"/>
+        </w:rPr>
+        <w:t xml:space="preserve">series’ </w:t>
+      </w:r>
+      <w:r>
+        <w:rPr>
+          <w:lang w:val="en-AU"/>
+        </w:rPr>
+        <w:t>temporal</w:t>
+      </w:r>
+      <w:r>
+        <w:rPr>
+          <w:lang w:val="en-AU"/>
+        </w:rPr>
+        <w:t xml:space="preserve"> trends in a parsimonious way using</w:t>
+      </w:r>
+      <w:r>
+        <w:rPr>
+          <w:lang w:val="en-AU"/>
+        </w:rPr>
+        <w:t xml:space="preserve"> a </w:t>
+      </w:r>
+      <w:r>
+        <w:rPr>
+          <w:lang w:val="en-AU"/>
+        </w:rPr>
+        <w:t xml:space="preserve">dynamic </w:t>
+      </w:r>
+      <w:r>
+        <w:rPr>
+          <w:lang w:val="en-AU"/>
+        </w:rPr>
+        <w:t>latent factor model</w:t>
+      </w:r>
+      <w:r>
+        <w:rPr>
+          <w:lang w:val="en-AU"/>
+        </w:rPr>
+        <w:t>.</w:t>
+      </w:r>
+      <w:r>
+        <w:rPr>
+          <w:lang w:val="en-AU"/>
+        </w:rPr>
+        <w:t xml:space="preserve"> </w:t>
+      </w:r>
+      <w:r>
+        <w:rPr>
+          <w:lang w:val="en-AU"/>
+        </w:rPr>
+        <w:t>W</w:t>
+      </w:r>
+      <w:r>
+        <w:rPr>
+          <w:lang w:val="en-AU"/>
+        </w:rPr>
+        <w:t xml:space="preserve">e introduce our associated </w:t>
+      </w:r>
+      <w:r>
+        <w:rPr>
+          <w:lang w:val="en-AU"/>
+        </w:rPr>
+        <w:t>R package</w:t>
+      </w:r>
+      <w:r>
+        <w:rPr>
+          <w:lang w:val="en-AU"/>
+        </w:rPr>
+        <w:t xml:space="preserve"> </w:t>
+      </w:r>
       <w:r>
         <w:rPr>
           <w:i/>
           <w:iCs/>
           <w:lang w:val="en-AU"/>
         </w:rPr>
-        <w:t>s(</w:t>
-      </w:r>
-      <w:proofErr w:type="gramEnd"/>
-      <w:r>
-        <w:rPr>
-          <w:i/>
-          <w:iCs/>
-          <w:lang w:val="en-AU"/>
-        </w:rPr>
-        <w:t xml:space="preserve">year, k = 9) + s(season, bs = ‘cc’, k = 10) + </w:t>
-      </w:r>
-      <w:proofErr w:type="spellStart"/>
-      <w:r>
-        <w:rPr>
-          <w:i/>
-          <w:iCs/>
-          <w:lang w:val="en-AU"/>
-        </w:rPr>
-        <w:t>ti</w:t>
-      </w:r>
-      <w:proofErr w:type="spellEnd"/>
-      <w:r>
-        <w:rPr>
-          <w:i/>
-          <w:iCs/>
-          <w:lang w:val="en-AU"/>
-        </w:rPr>
-        <w:t xml:space="preserve">(season, year), family = </w:t>
-      </w:r>
-      <w:proofErr w:type="spellStart"/>
-      <w:r>
-        <w:rPr>
-          <w:i/>
-          <w:iCs/>
-          <w:lang w:val="en-AU"/>
-        </w:rPr>
-        <w:t>nb</w:t>
-      </w:r>
-      <w:proofErr w:type="spellEnd"/>
-      <w:r>
-        <w:rPr>
-          <w:i/>
-          <w:iCs/>
-          <w:lang w:val="en-AU"/>
-        </w:rPr>
-        <w:t>()</w:t>
-      </w:r>
-      <w:r>
-        <w:rPr>
-          <w:lang w:val="en-AU"/>
-        </w:rPr>
-        <w:t>).</w:t>
-      </w:r>
-    </w:p>
-    <w:p>
-      <w:pPr>
-        <w:rPr>
-          <w:lang w:val="en-AU"/>
-        </w:rPr>
-      </w:pPr>
-    </w:p>
-    <w:p>
-      <w:pPr>
-        <w:rPr>
-          <w:lang w:val="en-AU"/>
-        </w:rPr>
-      </w:pPr>
-      <w:r>
-        <w:rPr>
-          <w:lang w:val="en-AU"/>
-        </w:rPr>
-        <w:t>In this paper</w:t>
-      </w:r>
-      <w:r>
-        <w:rPr>
-          <w:lang w:val="en-AU"/>
-        </w:rPr>
-        <w:t xml:space="preserve"> we </w:t>
-      </w:r>
-      <w:r>
-        <w:rPr>
-          <w:lang w:val="en-AU"/>
-        </w:rPr>
-        <w:t>outline</w:t>
-      </w:r>
-      <w:r>
-        <w:rPr>
-          <w:lang w:val="en-AU"/>
-        </w:rPr>
-        <w:t xml:space="preserve"> a </w:t>
-      </w:r>
-      <w:r>
-        <w:rPr>
-          <w:lang w:val="en-AU"/>
-        </w:rPr>
-        <w:t xml:space="preserve">Bayesian </w:t>
-      </w:r>
-      <w:r>
-        <w:rPr>
-          <w:lang w:val="en-AU"/>
-        </w:rPr>
-        <w:t xml:space="preserve">dynamic GAM that </w:t>
-      </w:r>
-      <w:r>
-        <w:rPr>
-          <w:lang w:val="en-AU"/>
-        </w:rPr>
-        <w:t xml:space="preserve">provides </w:t>
-      </w:r>
-      <w:r>
-        <w:rPr>
-          <w:lang w:val="en-AU"/>
-        </w:rPr>
-        <w:t xml:space="preserve">a general solution to the problem </w:t>
-      </w:r>
-      <w:r>
-        <w:rPr>
-          <w:lang w:val="en-AU"/>
-        </w:rPr>
-        <w:t xml:space="preserve">of estimating smooth functions </w:t>
-      </w:r>
-      <w:r>
-        <w:rPr>
-          <w:lang w:val="en-AU"/>
-        </w:rPr>
-        <w:t>while</w:t>
-      </w:r>
-      <w:r>
-        <w:rPr>
-          <w:lang w:val="en-AU"/>
-        </w:rPr>
-        <w:t xml:space="preserve"> generating reliable forecasts </w:t>
-      </w:r>
-      <w:r>
-        <w:rPr>
-          <w:lang w:val="en-AU"/>
-        </w:rPr>
-        <w:t>for discrete time series.</w:t>
-      </w:r>
-      <w:r>
-        <w:rPr>
-          <w:lang w:val="en-AU"/>
-        </w:rPr>
-        <w:t xml:space="preserve"> </w:t>
-      </w:r>
-      <w:r>
-        <w:rPr>
-          <w:lang w:val="en-AU"/>
-        </w:rPr>
-        <w:t>The approach</w:t>
-      </w:r>
-      <w:r>
-        <w:rPr>
-          <w:lang w:val="en-AU"/>
-        </w:rPr>
-        <w:t xml:space="preserve"> is simple: </w:t>
-      </w:r>
-      <w:r>
-        <w:rPr>
-          <w:lang w:val="en-AU"/>
-        </w:rPr>
-        <w:t>for</w:t>
-      </w:r>
-      <w:r>
-        <w:rPr>
-          <w:lang w:val="en-AU"/>
-        </w:rPr>
-        <w:t xml:space="preserve"> univariate </w:t>
-      </w:r>
-      <w:r>
-        <w:rPr>
-          <w:lang w:val="en-AU"/>
-        </w:rPr>
-        <w:t>series</w:t>
-      </w:r>
-      <w:r>
-        <w:rPr>
-          <w:lang w:val="en-AU"/>
-        </w:rPr>
-        <w:t xml:space="preserve"> </w:t>
-      </w:r>
-      <w:r>
-        <w:rPr>
-          <w:lang w:val="en-AU"/>
-        </w:rPr>
-        <w:t xml:space="preserve">we augment </w:t>
-      </w:r>
-      <w:r>
-        <w:rPr>
-          <w:lang w:val="en-AU"/>
-        </w:rPr>
-        <w:t xml:space="preserve">the </w:t>
-      </w:r>
-      <w:r>
-        <w:rPr>
-          <w:lang w:val="en-AU"/>
-        </w:rPr>
-        <w:t>GAM linear predictor</w:t>
-      </w:r>
-      <w:r>
-        <w:rPr>
-          <w:lang w:val="en-AU"/>
-        </w:rPr>
-        <w:t xml:space="preserve"> </w:t>
-      </w:r>
-      <w:r>
-        <w:rPr>
-          <w:lang w:val="en-AU"/>
-        </w:rPr>
-        <w:t>with</w:t>
-      </w:r>
-      <w:r>
-        <w:rPr>
-          <w:lang w:val="en-AU"/>
-        </w:rPr>
-        <w:t xml:space="preserve"> a </w:t>
-      </w:r>
-      <w:r>
-        <w:rPr>
-          <w:lang w:val="en-AU"/>
-        </w:rPr>
-        <w:t xml:space="preserve">latent </w:t>
-      </w:r>
-      <w:r>
-        <w:rPr>
-          <w:lang w:val="en-AU"/>
-        </w:rPr>
-        <w:t>dynamic</w:t>
-      </w:r>
-      <w:r>
-        <w:rPr>
-          <w:lang w:val="en-AU"/>
-        </w:rPr>
-        <w:t xml:space="preserve"> trend </w:t>
-      </w:r>
-      <w:r>
-        <w:rPr>
-          <w:lang w:val="en-AU"/>
-        </w:rPr>
-        <w:t>to</w:t>
-      </w:r>
-      <w:r>
-        <w:rPr>
-          <w:lang w:val="en-AU"/>
-        </w:rPr>
-        <w:t xml:space="preserve"> capture the </w:t>
-      </w:r>
-      <w:r>
-        <w:rPr>
-          <w:lang w:val="en-AU"/>
-        </w:rPr>
-        <w:t xml:space="preserve">series’ </w:t>
-      </w:r>
-      <w:r>
-        <w:rPr>
-          <w:lang w:val="en-AU"/>
-        </w:rPr>
-        <w:t>temporal</w:t>
-      </w:r>
-      <w:r>
-        <w:rPr>
-          <w:lang w:val="en-AU"/>
-        </w:rPr>
-        <w:t xml:space="preserve"> evolution</w:t>
-      </w:r>
-      <w:r>
-        <w:rPr>
-          <w:lang w:val="en-AU"/>
-        </w:rPr>
-        <w:t xml:space="preserve"> process</w:t>
-      </w:r>
-      <w:r>
-        <w:rPr>
-          <w:lang w:val="en-AU"/>
-        </w:rPr>
-        <w:t xml:space="preserve"> (either as a </w:t>
-      </w:r>
-      <w:r>
-        <w:rPr>
-          <w:lang w:val="en-AU"/>
-        </w:rPr>
-        <w:t xml:space="preserve">random walk or </w:t>
-      </w:r>
-      <w:r>
-        <w:rPr>
-          <w:lang w:val="en-AU"/>
-        </w:rPr>
-        <w:t xml:space="preserve">an </w:t>
-      </w:r>
-      <w:r>
-        <w:rPr>
-          <w:lang w:val="en-AU"/>
-        </w:rPr>
-        <w:t>autoregressive process</w:t>
-      </w:r>
-      <w:r>
-        <w:rPr>
-          <w:lang w:val="en-AU"/>
-        </w:rPr>
-        <w:t xml:space="preserve"> up to order 3</w:t>
-      </w:r>
-      <w:r>
-        <w:rPr>
-          <w:lang w:val="en-AU"/>
-        </w:rPr>
-        <w:t>)</w:t>
-      </w:r>
-      <w:r>
-        <w:rPr>
-          <w:lang w:val="en-AU"/>
-        </w:rPr>
-        <w:t>.</w:t>
-      </w:r>
-      <w:r>
-        <w:t xml:space="preserve"> </w:t>
-      </w:r>
-      <w:r>
-        <w:rPr>
-          <w:lang w:val="en-AU"/>
-        </w:rPr>
-        <w:t>For modelling multivariate time</w:t>
-      </w:r>
-      <w:r>
-        <w:rPr>
-          <w:lang w:val="en-AU"/>
-        </w:rPr>
-        <w:t xml:space="preserve"> series</w:t>
-      </w:r>
-      <w:r>
-        <w:rPr>
-          <w:lang w:val="en-AU"/>
-        </w:rPr>
-        <w:t xml:space="preserve">, </w:t>
-      </w:r>
-      <w:r>
-        <w:t>we</w:t>
-      </w:r>
-      <w:r>
-        <w:rPr>
-          <w:lang w:val="en-AU"/>
-        </w:rPr>
-        <w:t xml:space="preserve"> accommodate dependencies among </w:t>
-      </w:r>
-      <w:r>
-        <w:rPr>
-          <w:lang w:val="en-AU"/>
-        </w:rPr>
-        <w:t xml:space="preserve">series’ </w:t>
-      </w:r>
-      <w:r>
-        <w:rPr>
-          <w:lang w:val="en-AU"/>
-        </w:rPr>
-        <w:t>temporal</w:t>
-      </w:r>
-      <w:r>
-        <w:rPr>
-          <w:lang w:val="en-AU"/>
-        </w:rPr>
-        <w:t xml:space="preserve"> trends in a parsimonious way using</w:t>
-      </w:r>
-      <w:r>
-        <w:rPr>
-          <w:lang w:val="en-AU"/>
-        </w:rPr>
-        <w:t xml:space="preserve"> a </w:t>
-      </w:r>
-      <w:r>
-        <w:rPr>
-          <w:lang w:val="en-AU"/>
-        </w:rPr>
-        <w:t xml:space="preserve">dynamic </w:t>
-      </w:r>
-      <w:r>
-        <w:rPr>
-          <w:lang w:val="en-AU"/>
-        </w:rPr>
-        <w:t>latent factor model</w:t>
-      </w:r>
-      <w:r>
-        <w:rPr>
-          <w:lang w:val="en-AU"/>
-        </w:rPr>
-        <w:t>.</w:t>
-      </w:r>
-      <w:r>
-        <w:rPr>
-          <w:lang w:val="en-AU"/>
-        </w:rPr>
-        <w:t xml:space="preserve"> </w:t>
-      </w:r>
-      <w:r>
-        <w:rPr>
-          <w:lang w:val="en-AU"/>
-        </w:rPr>
-        <w:t>W</w:t>
-      </w:r>
-      <w:r>
-        <w:rPr>
-          <w:lang w:val="en-AU"/>
-        </w:rPr>
-        <w:t xml:space="preserve">e introduce our associated </w:t>
-      </w:r>
-      <w:r>
-        <w:rPr>
-          <w:lang w:val="en-AU"/>
-        </w:rPr>
-        <w:t>R package</w:t>
-      </w:r>
-      <w:r>
-        <w:rPr>
-          <w:lang w:val="en-AU"/>
-        </w:rPr>
-        <w:t xml:space="preserve"> </w:t>
-      </w:r>
-      <w:proofErr w:type="spellStart"/>
-      <w:r>
-        <w:rPr>
-          <w:i/>
-          <w:iCs/>
-          <w:lang w:val="en-AU"/>
-        </w:rPr>
         <w:t>mvgam</w:t>
       </w:r>
-      <w:proofErr w:type="spellEnd"/>
       <w:r>
         <w:rPr>
           <w:lang w:val="en-AU"/>
@@ -4825,7 +4725,6 @@
         </w:rPr>
         <w:t xml:space="preserve"> introduction to </w:t>
       </w:r>
-      <w:proofErr w:type="spellStart"/>
       <w:r>
         <w:rPr>
           <w:i/>
@@ -4834,7 +4733,6 @@
         </w:rPr>
         <w:t>mvgam</w:t>
       </w:r>
-      <w:proofErr w:type="spellEnd"/>
       <w:r>
         <w:rPr>
           <w:lang w:val="en-AU"/>
@@ -5956,7 +5854,6 @@
         </w:rPr>
         <w:t xml:space="preserve">the estimate for the trend at time </w:t>
       </w:r>
-      <w:proofErr w:type="gramStart"/>
       <w:r>
         <w:rPr>
           <w:i/>
@@ -5971,7 +5868,6 @@
         </w:rPr>
         <w:t>.</w:t>
       </w:r>
-      <w:proofErr w:type="gramEnd"/>
       <w:r>
         <w:rPr>
           <w:lang w:val="en-AU"/>
@@ -6392,7 +6288,6 @@
         </w:rPr>
         <w:t xml:space="preserve">the R package </w:t>
       </w:r>
-      <w:proofErr w:type="spellStart"/>
       <w:r>
         <w:rPr>
           <w:rFonts w:eastAsiaTheme="minorEastAsia"/>
@@ -6401,7 +6296,6 @@
         </w:rPr>
         <w:t>mgcv</w:t>
       </w:r>
-      <w:proofErr w:type="spellEnd"/>
       <w:r>
         <w:rPr>
           <w:rFonts w:eastAsiaTheme="minorEastAsia"/>
@@ -6420,7 +6314,6 @@
         </w:rPr>
         <w:t xml:space="preserve"> the </w:t>
       </w:r>
-      <w:proofErr w:type="spellStart"/>
       <w:r>
         <w:rPr>
           <w:rFonts w:eastAsiaTheme="minorEastAsia"/>
@@ -6429,7 +6322,6 @@
         </w:rPr>
         <w:t>gamm</w:t>
       </w:r>
-      <w:proofErr w:type="spellEnd"/>
       <w:r>
         <w:rPr>
           <w:rFonts w:eastAsiaTheme="minorEastAsia"/>
@@ -6521,7 +6413,6 @@
         </w:rPr>
         <w:t xml:space="preserve">using the function </w:t>
       </w:r>
-      <w:proofErr w:type="spellStart"/>
       <w:r>
         <w:rPr>
           <w:rFonts w:eastAsiaTheme="minorEastAsia"/>
@@ -6530,7 +6421,6 @@
         </w:rPr>
         <w:t>mvjagam</w:t>
       </w:r>
-      <w:proofErr w:type="spellEnd"/>
       <w:r>
         <w:rPr>
           <w:rFonts w:eastAsiaTheme="minorEastAsia"/>
@@ -6561,7 +6451,6 @@
         </w:rPr>
         <w:t xml:space="preserve"> the </w:t>
       </w:r>
-      <w:proofErr w:type="spellStart"/>
       <w:r>
         <w:rPr>
           <w:rFonts w:eastAsiaTheme="minorEastAsia"/>
@@ -6570,7 +6459,6 @@
         </w:rPr>
         <w:t>jagam</w:t>
       </w:r>
-      <w:proofErr w:type="spellEnd"/>
       <w:r>
         <w:rPr>
           <w:rFonts w:eastAsiaTheme="minorEastAsia"/>
@@ -6589,7 +6477,6 @@
         </w:rPr>
         <w:t xml:space="preserve"> </w:t>
       </w:r>
-      <w:proofErr w:type="spellStart"/>
       <w:r>
         <w:rPr>
           <w:rFonts w:eastAsiaTheme="minorEastAsia"/>
@@ -6598,7 +6485,6 @@
         </w:rPr>
         <w:t>mgcv</w:t>
       </w:r>
-      <w:proofErr w:type="spellEnd"/>
       <w:r>
         <w:rPr>
           <w:rFonts w:eastAsiaTheme="minorEastAsia"/>
@@ -6770,7 +6656,6 @@
         </w:rPr>
         <w:t xml:space="preserve"> Employing the JAGS software through the R interface </w:t>
       </w:r>
-      <w:proofErr w:type="spellStart"/>
       <w:r>
         <w:rPr>
           <w:rFonts w:eastAsiaTheme="minorEastAsia"/>
@@ -6779,7 +6664,6 @@
         </w:rPr>
         <w:t>rjags</w:t>
       </w:r>
-      <w:proofErr w:type="spellEnd"/>
       <w:r>
         <w:rPr>
           <w:rFonts w:eastAsiaTheme="minorEastAsia"/>
@@ -6890,9 +6774,20 @@
         <w:rPr>
           <w:rFonts w:eastAsiaTheme="minorEastAsia"/>
         </w:rPr>
-        <w:t xml:space="preserve">design allows any formula that would be specified in </w:t>
-      </w:r>
-      <w:proofErr w:type="spellStart"/>
+        <w:t xml:space="preserve">design allows any formula </w:t>
+      </w:r>
+      <w:r>
+        <w:rPr>
+          <w:rFonts w:eastAsiaTheme="minorEastAsia"/>
+        </w:rPr>
+        <w:t>allowed</w:t>
+      </w:r>
+      <w:r>
+        <w:rPr>
+          <w:rFonts w:eastAsiaTheme="minorEastAsia"/>
+        </w:rPr>
+        <w:t xml:space="preserve"> in </w:t>
+      </w:r>
       <w:r>
         <w:rPr>
           <w:rFonts w:eastAsiaTheme="minorEastAsia"/>
@@ -6901,7 +6796,6 @@
         </w:rPr>
         <w:t>mgcv</w:t>
       </w:r>
-      <w:proofErr w:type="spellEnd"/>
       <w:r>
         <w:rPr>
           <w:rFonts w:eastAsiaTheme="minorEastAsia"/>
@@ -6997,7 +6891,7 @@
         <w:rPr>
           <w:rFonts w:eastAsiaTheme="minorEastAsia"/>
         </w:rPr>
-        <w:t>Other advantages of our framework are that (1) missing values are allowed for the response</w:t>
+        <w:t>Other advantages of our framework are (1) missing values are allowed for the response</w:t>
       </w:r>
       <w:r>
         <w:rPr>
@@ -7114,21 +7008,7 @@
         <w:rPr>
           <w:rFonts w:eastAsiaTheme="minorEastAsia"/>
         </w:rPr>
-        <w:t>. The precision of the zero-</w:t>
-      </w:r>
-      <w:proofErr w:type="spellStart"/>
-      <w:r>
-        <w:rPr>
-          <w:rFonts w:eastAsiaTheme="minorEastAsia"/>
-        </w:rPr>
-        <w:t>centred</w:t>
-      </w:r>
-      <w:proofErr w:type="spellEnd"/>
-      <w:r>
-        <w:rPr>
-          <w:rFonts w:eastAsiaTheme="minorEastAsia"/>
-        </w:rPr>
-        <w:t xml:space="preserve"> Gaussian prior for the trend errors is drawn from a gamma distribution (shape = </w:t>
+        <w:t xml:space="preserve">. The precision of the zero-centred Gaussian prior for the trend errors is drawn from a gamma distribution (shape = </w:t>
       </w:r>
       <w:r>
         <w:rPr>
@@ -7195,21 +7075,7 @@
         <w:rPr>
           <w:rFonts w:eastAsiaTheme="minorEastAsia"/>
         </w:rPr>
-        <w:t>zero-</w:t>
-      </w:r>
-      <w:proofErr w:type="spellStart"/>
-      <w:r>
-        <w:rPr>
-          <w:rFonts w:eastAsiaTheme="minorEastAsia"/>
-        </w:rPr>
-        <w:t>centred</w:t>
-      </w:r>
-      <w:proofErr w:type="spellEnd"/>
-      <w:r>
-        <w:rPr>
-          <w:rFonts w:eastAsiaTheme="minorEastAsia"/>
-        </w:rPr>
-        <w:t xml:space="preserve"> multivariate Gaussian distributions are used as priors for each smooth’s </w:t>
+        <w:t xml:space="preserve">zero-centred multivariate Gaussian distributions are used as priors for each smooth’s </w:t>
       </w:r>
       <w:r>
         <w:rPr>
@@ -7249,7 +7115,6 @@
         </w:rPr>
         <w:t xml:space="preserve"> automatically by </w:t>
       </w:r>
-      <w:proofErr w:type="spellStart"/>
       <w:r>
         <w:rPr>
           <w:rFonts w:eastAsiaTheme="minorEastAsia"/>
@@ -7258,7 +7123,6 @@
         </w:rPr>
         <w:t>jagam</w:t>
       </w:r>
-      <w:proofErr w:type="spellEnd"/>
       <w:r>
         <w:rPr>
           <w:rFonts w:eastAsiaTheme="minorEastAsia"/>
@@ -8366,23 +8230,7 @@
           <w:rFonts w:eastAsiaTheme="minorEastAsia"/>
           <w:lang w:val="en-AU"/>
         </w:rPr>
-        <w:t xml:space="preserve">, </w:t>
-      </w:r>
-      <w:proofErr w:type="spellStart"/>
-      <w:r>
-        <w:rPr>
-          <w:rFonts w:eastAsiaTheme="minorEastAsia"/>
-          <w:lang w:val="en-AU"/>
-        </w:rPr>
-        <w:t>the</w:t>
-      </w:r>
-      <w:proofErr w:type="spellEnd"/>
-      <w:r>
-        <w:rPr>
-          <w:rFonts w:eastAsiaTheme="minorEastAsia"/>
-          <w:lang w:val="en-AU"/>
-        </w:rPr>
-        <w:t xml:space="preserve"> </w:t>
+        <w:t xml:space="preserve">, the </w:t>
       </w:r>
       <m:oMath>
         <m:sSub>
@@ -8431,7 +8279,14 @@
           <w:rFonts w:eastAsiaTheme="minorEastAsia"/>
           <w:lang w:val="en-AU"/>
         </w:rPr>
-        <w:t xml:space="preserve">the predicted values of the </w:t>
+        <w:t>estimates for</w:t>
+      </w:r>
+      <w:r>
+        <w:rPr>
+          <w:rFonts w:eastAsiaTheme="minorEastAsia"/>
+          <w:lang w:val="en-AU"/>
+        </w:rPr>
+        <w:t xml:space="preserve"> the </w:t>
       </w:r>
       <w:r>
         <w:rPr>
@@ -8470,23 +8325,7 @@
           <w:rFonts w:eastAsiaTheme="minorEastAsia"/>
           <w:lang w:val="en-AU"/>
         </w:rPr>
-        <w:t xml:space="preserve"> and </w:t>
-      </w:r>
-      <w:proofErr w:type="spellStart"/>
-      <w:r>
-        <w:rPr>
-          <w:rFonts w:eastAsiaTheme="minorEastAsia"/>
-          <w:lang w:val="en-AU"/>
-        </w:rPr>
-        <w:t>the</w:t>
-      </w:r>
-      <w:proofErr w:type="spellEnd"/>
-      <w:r>
-        <w:rPr>
-          <w:rFonts w:eastAsiaTheme="minorEastAsia"/>
-          <w:lang w:val="en-AU"/>
-        </w:rPr>
-        <w:t xml:space="preserve"> </w:t>
+        <w:t xml:space="preserve"> and the </w:t>
       </w:r>
       <m:oMath>
         <m:sSub>
@@ -8777,33 +8616,8 @@
           <w:rFonts w:eastAsiaTheme="minorEastAsia"/>
           <w:lang w:val="en-AU"/>
         </w:rPr>
-        <w:t xml:space="preserve">. Following </w:t>
-      </w:r>
-      <w:proofErr w:type="spellStart"/>
-      <w:r>
-        <w:rPr>
-          <w:rFonts w:eastAsiaTheme="minorEastAsia"/>
-          <w:lang w:val="en-AU"/>
-        </w:rPr>
-        <w:t>Piironen</w:t>
-      </w:r>
-      <w:proofErr w:type="spellEnd"/>
-      <w:r>
-        <w:rPr>
-          <w:rFonts w:eastAsiaTheme="minorEastAsia"/>
-          <w:lang w:val="en-AU"/>
-        </w:rPr>
-        <w:t xml:space="preserve"> and </w:t>
-      </w:r>
-      <w:proofErr w:type="spellStart"/>
-      <w:r>
-        <w:rPr>
-          <w:rFonts w:eastAsiaTheme="minorEastAsia"/>
-          <w:lang w:val="en-AU"/>
-        </w:rPr>
-        <w:t>Vehtari</w:t>
-      </w:r>
-      <w:proofErr w:type="spellEnd"/>
+        <w:t>. Following Piironen and Vehtari</w:t>
+      </w:r>
       <w:r>
         <w:rPr>
           <w:rFonts w:eastAsiaTheme="minorEastAsia"/>
@@ -9622,7 +9436,6 @@
         </w:rPr>
         <w:t xml:space="preserve"> function from </w:t>
       </w:r>
-      <w:proofErr w:type="spellStart"/>
       <w:r>
         <w:rPr>
           <w:i/>
@@ -9631,7 +9444,6 @@
         </w:rPr>
         <w:t>mgcv</w:t>
       </w:r>
-      <w:proofErr w:type="spellEnd"/>
       <w:r>
         <w:rPr>
           <w:lang w:val="en-AU"/>
@@ -9650,29 +9462,33 @@
         </w:rPr>
         <w:t xml:space="preserve"> a cyclic smooth for the global seasonality (</w:t>
       </w:r>
-      <w:proofErr w:type="gramStart"/>
       <w:r>
         <w:rPr>
           <w:i/>
           <w:iCs/>
           <w:lang w:val="en-AU"/>
         </w:rPr>
-        <w:t>s(</w:t>
-      </w:r>
-      <w:proofErr w:type="gramEnd"/>
+        <w:t>s(season, k = 4, m = 2, bs = 'cc')</w:t>
+      </w:r>
+      <w:r>
+        <w:rPr>
+          <w:lang w:val="en-AU"/>
+        </w:rPr>
+        <w:t>)</w:t>
+      </w:r>
       <w:r>
         <w:rPr>
           <w:i/>
           <w:iCs/>
           <w:lang w:val="en-AU"/>
         </w:rPr>
-        <w:t>season, k = 4, m = 2, bs = 'cc')</w:t>
-      </w:r>
-      <w:r>
-        <w:rPr>
-          <w:lang w:val="en-AU"/>
-        </w:rPr>
-        <w:t>)</w:t>
+        <w:t>,</w:t>
+      </w:r>
+      <w:r>
+        <w:rPr>
+          <w:lang w:val="en-AU"/>
+        </w:rPr>
+        <w:t xml:space="preserve"> a local smooth for series-specific deviations from global seasonality (</w:t>
       </w:r>
       <w:r>
         <w:rPr>
@@ -9680,13 +9496,13 @@
           <w:iCs/>
           <w:lang w:val="en-AU"/>
         </w:rPr>
-        <w:t>,</w:t>
-      </w:r>
-      <w:r>
-        <w:rPr>
-          <w:lang w:val="en-AU"/>
-        </w:rPr>
-        <w:t xml:space="preserve"> a local smooth for series-specific deviations from global seasonality (</w:t>
+        <w:t>s(season, by = series, m = 1, k = 8)</w:t>
+      </w:r>
+      <w:r>
+        <w:rPr>
+          <w:lang w:val="en-AU"/>
+        </w:rPr>
+        <w:t>) and independent non-wiggly smooths for each series’ annual trend (</w:t>
       </w:r>
       <w:r>
         <w:rPr>
@@ -9694,13 +9510,37 @@
           <w:iCs/>
           <w:lang w:val="en-AU"/>
         </w:rPr>
-        <w:t>s(season, by = series, m = 1, k = 8)</w:t>
-      </w:r>
-      <w:r>
-        <w:rPr>
-          <w:lang w:val="en-AU"/>
-        </w:rPr>
-        <w:t>) and independent non-wiggly smooths for each series’ annual trend (</w:t>
+        <w:t>s(year, by = series, k = 3, bs = 'gp', m = 1)</w:t>
+      </w:r>
+      <w:r>
+        <w:rPr>
+          <w:lang w:val="en-AU"/>
+        </w:rPr>
+        <w:t>).</w:t>
+      </w:r>
+      <w:r>
+        <w:rPr>
+          <w:lang w:val="en-AU"/>
+        </w:rPr>
+        <w:t xml:space="preserve"> We next fit </w:t>
+      </w:r>
+      <w:r>
+        <w:rPr>
+          <w:lang w:val="en-AU"/>
+        </w:rPr>
+        <w:t xml:space="preserve">a </w:t>
+      </w:r>
+      <w:r>
+        <w:rPr>
+          <w:lang w:val="en-AU"/>
+        </w:rPr>
+        <w:t xml:space="preserve">dynamic factor GAM </w:t>
+      </w:r>
+      <w:r>
+        <w:rPr>
+          <w:lang w:val="en-AU"/>
+        </w:rPr>
+        <w:t xml:space="preserve">(with </w:t>
       </w:r>
       <w:r>
         <w:rPr>
@@ -9708,55 +9548,101 @@
           <w:iCs/>
           <w:lang w:val="en-AU"/>
         </w:rPr>
-        <w:t>s(year, by = series, k = 3, bs = '</w:t>
-      </w:r>
-      <w:proofErr w:type="spellStart"/>
+        <w:t>K</w:t>
+      </w:r>
+      <w:r>
+        <w:rPr>
+          <w:lang w:val="en-AU"/>
+        </w:rPr>
+        <w:t xml:space="preserve"> = half the number of series) </w:t>
+      </w:r>
+      <w:r>
+        <w:rPr>
+          <w:lang w:val="en-AU"/>
+        </w:rPr>
+        <w:t xml:space="preserve">using </w:t>
+      </w:r>
       <w:r>
         <w:rPr>
           <w:i/>
           <w:iCs/>
           <w:lang w:val="en-AU"/>
         </w:rPr>
-        <w:t>gp</w:t>
-      </w:r>
-      <w:proofErr w:type="spellEnd"/>
+        <w:t>mvgam</w:t>
+      </w:r>
+      <w:r>
+        <w:rPr>
+          <w:lang w:val="en-AU"/>
+        </w:rPr>
+        <w:t xml:space="preserve"> with identical seasonal smooths but no yearly </w:t>
+      </w:r>
+      <w:r>
+        <w:rPr>
+          <w:lang w:val="en-AU"/>
+        </w:rPr>
+        <w:t>smooth</w:t>
+      </w:r>
+      <w:r>
+        <w:rPr>
+          <w:lang w:val="en-AU"/>
+        </w:rPr>
+        <w:t xml:space="preserve"> (</w:t>
+      </w:r>
+      <w:r>
+        <w:rPr>
+          <w:lang w:val="en-AU"/>
+        </w:rPr>
+        <w:t xml:space="preserve">instead </w:t>
+      </w:r>
+      <w:r>
+        <w:rPr>
+          <w:lang w:val="en-AU"/>
+        </w:rPr>
+        <w:t xml:space="preserve">letting the dynamic factors </w:t>
+      </w:r>
+      <w:r>
+        <w:rPr>
+          <w:lang w:val="en-AU"/>
+        </w:rPr>
+        <w:t>model</w:t>
+      </w:r>
+      <w:r>
+        <w:rPr>
+          <w:lang w:val="en-AU"/>
+        </w:rPr>
+        <w:t xml:space="preserve"> the </w:t>
+      </w:r>
+      <w:r>
+        <w:rPr>
+          <w:lang w:val="en-AU"/>
+        </w:rPr>
+        <w:t xml:space="preserve">trends). Finally, we fit a ‘null’ </w:t>
+      </w:r>
       <w:r>
         <w:rPr>
           <w:i/>
           <w:iCs/>
           <w:lang w:val="en-AU"/>
         </w:rPr>
-        <w:t>', m = 1)</w:t>
-      </w:r>
-      <w:r>
-        <w:rPr>
-          <w:lang w:val="en-AU"/>
-        </w:rPr>
-        <w:t>).</w:t>
-      </w:r>
-      <w:r>
-        <w:rPr>
-          <w:lang w:val="en-AU"/>
-        </w:rPr>
-        <w:t xml:space="preserve"> We next fit </w:t>
-      </w:r>
-      <w:r>
-        <w:rPr>
-          <w:lang w:val="en-AU"/>
-        </w:rPr>
-        <w:t xml:space="preserve">a </w:t>
-      </w:r>
-      <w:r>
-        <w:rPr>
-          <w:lang w:val="en-AU"/>
-        </w:rPr>
-        <w:t xml:space="preserve">dynamic factor GAM </w:t>
-      </w:r>
-      <w:r>
-        <w:rPr>
-          <w:lang w:val="en-AU"/>
-        </w:rPr>
-        <w:t xml:space="preserve">(with </w:t>
+        <w:t>mvgam</w:t>
+      </w:r>
+      <w:r>
+        <w:rPr>
+          <w:lang w:val="en-AU"/>
+        </w:rPr>
+        <w:t xml:space="preserve"> model that </w:t>
+      </w:r>
+      <w:r>
+        <w:rPr>
+          <w:lang w:val="en-AU"/>
+        </w:rPr>
+        <w:t>estimated</w:t>
+      </w:r>
+      <w:r>
+        <w:rPr>
+          <w:lang w:val="en-AU"/>
+        </w:rPr>
+        <w:t xml:space="preserve"> random intercepts for each series (</w:t>
       </w:r>
       <w:r>
         <w:rPr>
@@ -9764,153 +9650,982 @@
           <w:iCs/>
           <w:lang w:val="en-AU"/>
         </w:rPr>
-        <w:t>K</w:t>
-      </w:r>
-      <w:r>
-        <w:rPr>
-          <w:lang w:val="en-AU"/>
-        </w:rPr>
-        <w:t xml:space="preserve"> = half the number of series) </w:t>
-      </w:r>
-      <w:r>
-        <w:rPr>
-          <w:lang w:val="en-AU"/>
-        </w:rPr>
-        <w:t xml:space="preserve">using </w:t>
-      </w:r>
-      <w:proofErr w:type="spellStart"/>
+        <w:t>s(series, bs = 're')</w:t>
+      </w:r>
+      <w:r>
+        <w:rPr>
+          <w:lang w:val="en-AU"/>
+        </w:rPr>
+        <w:t xml:space="preserve">) and independent trends for each series rather than a dynamic factor process. </w:t>
+      </w:r>
+      <w:r>
+        <w:rPr>
+          <w:lang w:val="en-AU"/>
+        </w:rPr>
+        <w:t xml:space="preserve">Negative binomial distributions were specified for each model. </w:t>
+      </w:r>
+      <w:r>
+        <w:rPr>
+          <w:lang w:val="en-AU"/>
+        </w:rPr>
+        <w:t xml:space="preserve">In total </w:t>
+      </w:r>
+      <w:r>
+        <w:rPr>
+          <w:lang w:val="en-AU"/>
+        </w:rPr>
+        <w:t>we</w:t>
+      </w:r>
+      <w:r>
+        <w:rPr>
+          <w:lang w:val="en-AU"/>
+        </w:rPr>
+        <w:t xml:space="preserve"> fit models to</w:t>
+      </w:r>
+      <w:r>
+        <w:rPr>
+          <w:lang w:val="en-AU"/>
+        </w:rPr>
+        <w:t xml:space="preserve"> </w:t>
+      </w:r>
+      <w:r>
+        <w:rPr>
+          <w:lang w:val="en-AU"/>
+        </w:rPr>
+        <w:t>12</w:t>
+      </w:r>
+      <w:r>
+        <w:rPr>
+          <w:lang w:val="en-AU"/>
+        </w:rPr>
+        <w:t xml:space="preserve"> simulated datasets</w:t>
+      </w:r>
+      <w:r>
+        <w:rPr>
+          <w:lang w:val="en-AU"/>
+        </w:rPr>
+        <w:t>.</w:t>
+      </w:r>
+    </w:p>
+    <w:p>
+      <w:pPr>
+        <w:rPr>
+          <w:lang w:val="en-AU"/>
+        </w:rPr>
+      </w:pPr>
+    </w:p>
+    <w:p>
+      <w:pPr>
+        <w:rPr>
+          <w:lang w:val="en-AU"/>
+        </w:rPr>
+      </w:pPr>
+      <w:r>
+        <w:rPr>
+          <w:lang w:val="en-AU"/>
+        </w:rPr>
+        <w:t>The relative performance</w:t>
+      </w:r>
+      <w:r>
+        <w:rPr>
+          <w:lang w:val="en-AU"/>
+        </w:rPr>
+        <w:t>s</w:t>
+      </w:r>
+      <w:r>
+        <w:rPr>
+          <w:lang w:val="en-AU"/>
+        </w:rPr>
+        <w:t xml:space="preserve"> of each model w</w:t>
+      </w:r>
+      <w:r>
+        <w:rPr>
+          <w:lang w:val="en-AU"/>
+        </w:rPr>
+        <w:t>ere</w:t>
+      </w:r>
+      <w:r>
+        <w:rPr>
+          <w:lang w:val="en-AU"/>
+        </w:rPr>
+        <w:t xml:space="preserve"> </w:t>
+      </w:r>
+      <w:r>
+        <w:rPr>
+          <w:lang w:val="en-AU"/>
+        </w:rPr>
+        <w:t>explored using</w:t>
+      </w:r>
+      <w:r>
+        <w:rPr>
+          <w:lang w:val="en-AU"/>
+        </w:rPr>
+        <w:t xml:space="preserve"> out of sample </w:t>
+      </w:r>
+      <w:r>
+        <w:rPr>
+          <w:lang w:val="en-AU"/>
+        </w:rPr>
+        <w:t>forecasts</w:t>
+      </w:r>
+      <w:r>
+        <w:rPr>
+          <w:lang w:val="en-AU"/>
+        </w:rPr>
+        <w:t>. For each simulat</w:t>
+      </w:r>
+      <w:r>
+        <w:rPr>
+          <w:lang w:val="en-AU"/>
+        </w:rPr>
+        <w:t>ion</w:t>
+      </w:r>
+      <w:r>
+        <w:rPr>
+          <w:lang w:val="en-AU"/>
+        </w:rPr>
+        <w:t>, we</w:t>
+      </w:r>
+      <w:r>
+        <w:rPr>
+          <w:lang w:val="en-AU"/>
+        </w:rPr>
+        <w:t xml:space="preserve"> trained models on the first five years of data (60 observations) and generated forecasts for the remaining year (12 observations). Probabilistic forecast performance was evaluated using </w:t>
+      </w:r>
+      <w:r>
+        <w:rPr>
+          <w:lang w:val="en-AU"/>
+        </w:rPr>
+        <w:t xml:space="preserve">a discrete version of the </w:t>
+      </w:r>
+      <w:r>
+        <w:rPr>
+          <w:lang w:val="en-AU"/>
+        </w:rPr>
+        <w:t>Rank Probability Score</w:t>
+      </w:r>
+      <w:r>
+        <w:rPr>
+          <w:lang w:val="en-AU"/>
+        </w:rPr>
+        <w:t xml:space="preserve"> </w:t>
+      </w:r>
+      <w:r>
+        <w:rPr>
+          <w:lang w:val="en-AU"/>
+        </w:rPr>
+        <w:fldChar w:fldCharType="begin"/>
+      </w:r>
+      <w:r>
+        <w:rPr>
+          <w:lang w:val="en-AU"/>
+        </w:rPr>
+        <w:instrText xml:space="preserve"> ADDIN EN.CITE &lt;EndNote&gt;&lt;Cite&gt;&lt;Author&gt;Gneiting&lt;/Author&gt;&lt;Year&gt;2007&lt;/Year&gt;&lt;RecNum&gt;2376&lt;/RecNum&gt;&lt;Prefix&gt;DRPS`; &lt;/Prefix&gt;&lt;DisplayText&gt;(DRPS; Gneiting and Raftery 2007)&lt;/DisplayText&gt;&lt;record&gt;&lt;rec-number&gt;2376&lt;/rec-number&gt;&lt;foreign-keys&gt;&lt;key app="EN" db-id="f9axttepoe0zx2etvp55p52mvdv9fw55dzaf" timestamp="1602801416" guid="ca5ec966-9a21-45f1-951d-4730b2c3c813"&gt;2376&lt;/key&gt;&lt;/foreign-keys&gt;&lt;ref-type name="Journal Article"&gt;17&lt;/ref-type&gt;&lt;contributors&gt;&lt;authors&gt;&lt;author&gt;Gneiting, Tilmann&lt;/author&gt;&lt;author&gt;Raftery, Adrian E&lt;/author&gt;&lt;/authors&gt;&lt;/contributors&gt;&lt;titles&gt;&lt;title&gt;Strictly proper scoring rules, prediction, and estimation&lt;/title&gt;&lt;secondary-title&gt;Journal of the American statistical Association&lt;/secondary-title&gt;&lt;/titles&gt;&lt;periodical&gt;&lt;full-title&gt;Journal of the American Statistical Association&lt;/full-title&gt;&lt;/periodical&gt;&lt;pages&gt;359-378&lt;/pages&gt;&lt;volume&gt;102&lt;/volume&gt;&lt;number&gt;477&lt;/number&gt;&lt;dates&gt;&lt;year&gt;2007&lt;/year&gt;&lt;/dates&gt;&lt;isbn&gt;0162-1459&lt;/isbn&gt;&lt;urls&gt;&lt;/urls&gt;&lt;/record&gt;&lt;/Cite&gt;&lt;/EndNote&gt;</w:instrText>
+      </w:r>
+      <w:r>
+        <w:rPr>
+          <w:lang w:val="en-AU"/>
+        </w:rPr>
+        <w:fldChar w:fldCharType="separate"/>
+      </w:r>
+      <w:r>
+        <w:rPr>
+          <w:noProof/>
+          <w:lang w:val="en-AU"/>
+        </w:rPr>
+        <w:t>(DRPS; Gneiting and Raftery 2007)</w:t>
+      </w:r>
+      <w:r>
+        <w:rPr>
+          <w:lang w:val="en-AU"/>
+        </w:rPr>
+        <w:fldChar w:fldCharType="end"/>
+      </w:r>
+      <w:r>
+        <w:rPr>
+          <w:lang w:val="en-AU"/>
+        </w:rPr>
+        <w:t xml:space="preserve"> and coverage of the forecast’s 90% prediction intervals. </w:t>
+      </w:r>
+      <w:r>
+        <w:rPr>
+          <w:lang w:val="en-AU"/>
+        </w:rPr>
+        <w:t xml:space="preserve">Forecasts with lower DRPS and coverages closer to 0.9 were considered more accurate. </w:t>
+      </w:r>
+      <w:r>
+        <w:rPr>
+          <w:lang w:val="en-AU"/>
+        </w:rPr>
+        <w:t xml:space="preserve">For </w:t>
+      </w:r>
+      <w:r>
+        <w:rPr>
+          <w:lang w:val="en-AU"/>
+        </w:rPr>
+        <w:lastRenderedPageBreak/>
+        <w:t>each simulation we ran two MCMC chains for 10,000 iterations</w:t>
+      </w:r>
+      <w:r>
+        <w:rPr>
+          <w:lang w:val="en-AU"/>
+        </w:rPr>
+        <w:t xml:space="preserve"> as burnin and collected 1000 samples from the joint posterior.</w:t>
+      </w:r>
+    </w:p>
+    <w:p>
+      <w:pPr>
+        <w:rPr>
+          <w:lang w:val="en-AU"/>
+        </w:rPr>
+      </w:pPr>
+    </w:p>
+    <w:p>
+      <w:pPr>
+        <w:rPr>
+          <w:b/>
+          <w:bCs/>
+          <w:lang w:val="en-AU"/>
+        </w:rPr>
+      </w:pPr>
+      <w:r>
+        <w:rPr>
+          <w:b/>
+          <w:bCs/>
+          <w:lang w:val="en-AU"/>
+        </w:rPr>
+        <w:t>CASE STUD</w:t>
+      </w:r>
+      <w:r>
+        <w:rPr>
+          <w:b/>
+          <w:bCs/>
+          <w:lang w:val="en-AU"/>
+        </w:rPr>
+        <w:t>Y: FORECASTING TICK ABUNDANCES</w:t>
+      </w:r>
+    </w:p>
+    <w:p>
+      <w:pPr>
+        <w:rPr>
+          <w:lang w:val="en-AU"/>
+        </w:rPr>
+      </w:pPr>
       <w:r>
         <w:rPr>
           <w:i/>
           <w:iCs/>
           <w:lang w:val="en-AU"/>
         </w:rPr>
-        <w:t>mvgam</w:t>
-      </w:r>
-      <w:proofErr w:type="spellEnd"/>
-      <w:r>
-        <w:rPr>
-          <w:lang w:val="en-AU"/>
-        </w:rPr>
-        <w:t xml:space="preserve"> with identical seasonal smooths but no yearly </w:t>
-      </w:r>
-      <w:r>
-        <w:rPr>
-          <w:lang w:val="en-AU"/>
-        </w:rPr>
-        <w:t>smooth</w:t>
-      </w:r>
-      <w:r>
-        <w:rPr>
-          <w:lang w:val="en-AU"/>
-        </w:rPr>
-        <w:t xml:space="preserve"> (</w:t>
-      </w:r>
-      <w:r>
-        <w:rPr>
-          <w:lang w:val="en-AU"/>
-        </w:rPr>
-        <w:t xml:space="preserve">instead </w:t>
-      </w:r>
-      <w:r>
-        <w:rPr>
-          <w:lang w:val="en-AU"/>
-        </w:rPr>
-        <w:t xml:space="preserve">letting the dynamic factors </w:t>
-      </w:r>
-      <w:r>
-        <w:rPr>
-          <w:lang w:val="en-AU"/>
-        </w:rPr>
-        <w:t>model</w:t>
-      </w:r>
-      <w:r>
-        <w:rPr>
-          <w:lang w:val="en-AU"/>
-        </w:rPr>
-        <w:t xml:space="preserve"> the </w:t>
-      </w:r>
-      <w:r>
-        <w:rPr>
-          <w:lang w:val="en-AU"/>
-        </w:rPr>
-        <w:t xml:space="preserve">trends). Finally, we fit a ‘null’ </w:t>
-      </w:r>
-      <w:proofErr w:type="spellStart"/>
+        <w:t>Amblyomma americanum</w:t>
+      </w:r>
+      <w:r>
+        <w:rPr>
+          <w:lang w:val="en-AU"/>
+        </w:rPr>
+        <w:t xml:space="preserve"> and </w:t>
+      </w:r>
       <w:r>
         <w:rPr>
           <w:i/>
           <w:iCs/>
           <w:lang w:val="en-AU"/>
         </w:rPr>
-        <w:t>mvgam</w:t>
-      </w:r>
-      <w:proofErr w:type="spellEnd"/>
-      <w:r>
-        <w:rPr>
-          <w:lang w:val="en-AU"/>
-        </w:rPr>
-        <w:t xml:space="preserve"> model that </w:t>
-      </w:r>
-      <w:r>
-        <w:rPr>
-          <w:lang w:val="en-AU"/>
-        </w:rPr>
-        <w:t>estimated</w:t>
-      </w:r>
-      <w:r>
-        <w:rPr>
-          <w:lang w:val="en-AU"/>
-        </w:rPr>
-        <w:t xml:space="preserve"> random intercepts for each series (</w:t>
-      </w:r>
-      <w:proofErr w:type="gramStart"/>
+        <w:t>Ixodes scapularis</w:t>
+      </w:r>
+      <w:r>
+        <w:rPr>
+          <w:lang w:val="en-AU"/>
+        </w:rPr>
+        <w:t xml:space="preserve"> </w:t>
+      </w:r>
+      <w:r>
+        <w:rPr>
+          <w:lang w:val="en-AU"/>
+        </w:rPr>
+        <w:t xml:space="preserve">are two </w:t>
+      </w:r>
+      <w:r>
+        <w:rPr>
+          <w:lang w:val="en-AU"/>
+        </w:rPr>
+        <w:t>widespread</w:t>
+      </w:r>
+      <w:r>
+        <w:rPr>
+          <w:lang w:val="en-AU"/>
+        </w:rPr>
+        <w:t xml:space="preserve"> species of hard ticks</w:t>
+      </w:r>
+      <w:r>
+        <w:rPr>
+          <w:lang w:val="en-AU"/>
+        </w:rPr>
+        <w:t xml:space="preserve"> </w:t>
+      </w:r>
+      <w:r>
+        <w:rPr>
+          <w:lang w:val="en-AU"/>
+        </w:rPr>
+        <w:t>capable of</w:t>
+      </w:r>
+      <w:r>
+        <w:rPr>
+          <w:lang w:val="en-AU"/>
+        </w:rPr>
+        <w:t xml:space="preserve"> transmit</w:t>
+      </w:r>
+      <w:r>
+        <w:rPr>
+          <w:lang w:val="en-AU"/>
+        </w:rPr>
+        <w:t>ting</w:t>
+      </w:r>
+      <w:r>
+        <w:rPr>
+          <w:lang w:val="en-AU"/>
+        </w:rPr>
+        <w:t xml:space="preserve"> a</w:t>
+      </w:r>
+      <w:r>
+        <w:rPr>
+          <w:lang w:val="en-AU"/>
+        </w:rPr>
+        <w:t xml:space="preserve"> </w:t>
+      </w:r>
+      <w:r>
+        <w:rPr>
+          <w:lang w:val="en-AU"/>
+        </w:rPr>
+        <w:t>diversity</w:t>
+      </w:r>
+      <w:r>
+        <w:rPr>
+          <w:lang w:val="en-AU"/>
+        </w:rPr>
+        <w:t xml:space="preserve"> of parasites</w:t>
+      </w:r>
+      <w:r>
+        <w:rPr>
+          <w:lang w:val="en-AU"/>
+        </w:rPr>
+        <w:t xml:space="preserve"> to animals and humans</w:t>
+      </w:r>
+      <w:r>
+        <w:rPr>
+          <w:lang w:val="en-AU"/>
+        </w:rPr>
+        <w:t>, many of which</w:t>
+      </w:r>
+      <w:r>
+        <w:rPr>
+          <w:lang w:val="en-AU"/>
+        </w:rPr>
+        <w:t xml:space="preserve"> </w:t>
+      </w:r>
+      <w:r>
+        <w:rPr>
+          <w:lang w:val="en-AU"/>
+        </w:rPr>
+        <w:t>are zoonotic</w:t>
+      </w:r>
+      <w:r>
+        <w:rPr>
+          <w:lang w:val="en-AU"/>
+        </w:rPr>
+        <w:t xml:space="preserve"> </w:t>
+      </w:r>
+      <w:r>
+        <w:rPr>
+          <w:lang w:val="en-AU"/>
+        </w:rPr>
+        <w:fldChar w:fldCharType="begin"/>
+      </w:r>
+      <w:r>
+        <w:rPr>
+          <w:lang w:val="en-AU"/>
+        </w:rPr>
+        <w:instrText xml:space="preserve"> ADDIN EN.CITE &lt;EndNote&gt;&lt;Cite&gt;&lt;Author&gt;Rochlin&lt;/Author&gt;&lt;Year&gt;2020&lt;/Year&gt;&lt;RecNum&gt;2609&lt;/RecNum&gt;&lt;DisplayText&gt;(Rochlin and Toledo 2020)&lt;/DisplayText&gt;&lt;record&gt;&lt;rec-number&gt;2609&lt;/rec-number&gt;&lt;foreign-keys&gt;&lt;key app="EN" db-id="f9axttepoe0zx2etvp55p52mvdv9fw55dzaf" timestamp="1641791713" guid="9c0902e2-83e2-4c30-be04-1faefad65f4b"&gt;2609&lt;/key&gt;&lt;/foreign-keys&gt;&lt;ref-type name="Journal Article"&gt;17&lt;/ref-type&gt;&lt;contributors&gt;&lt;authors&gt;&lt;author&gt;Rochlin, Ilia&lt;/author&gt;&lt;author&gt;Toledo, Alvaro&lt;/author&gt;&lt;/authors&gt;&lt;/contributors&gt;&lt;titles&gt;&lt;title&gt;Emerging tick-borne pathogens of public health importance: a mini-review&lt;/title&gt;&lt;secondary-title&gt;Journal of Medical Microbiology&lt;/secondary-title&gt;&lt;/titles&gt;&lt;periodical&gt;&lt;full-title&gt;Journal of medical microbiology&lt;/full-title&gt;&lt;/periodical&gt;&lt;pages&gt;781&lt;/pages&gt;&lt;volume&gt;69&lt;/volume&gt;&lt;number&gt;6&lt;/number&gt;&lt;dates&gt;&lt;year&gt;2020&lt;/year&gt;&lt;/dates&gt;&lt;urls&gt;&lt;/urls&gt;&lt;/record&gt;&lt;/Cite&gt;&lt;/EndNote&gt;</w:instrText>
+      </w:r>
+      <w:r>
+        <w:rPr>
+          <w:lang w:val="en-AU"/>
+        </w:rPr>
+        <w:fldChar w:fldCharType="separate"/>
+      </w:r>
+      <w:r>
+        <w:rPr>
+          <w:noProof/>
+          <w:lang w:val="en-AU"/>
+        </w:rPr>
+        <w:t>(Rochlin and Toledo 2020)</w:t>
+      </w:r>
+      <w:r>
+        <w:rPr>
+          <w:lang w:val="en-AU"/>
+        </w:rPr>
+        <w:fldChar w:fldCharType="end"/>
+      </w:r>
+      <w:r>
+        <w:rPr>
+          <w:lang w:val="en-AU"/>
+        </w:rPr>
+        <w:t xml:space="preserve">. Due to the medical and ecological importance of these species, </w:t>
+      </w:r>
+      <w:r>
+        <w:rPr>
+          <w:lang w:val="en-AU"/>
+        </w:rPr>
+        <w:t xml:space="preserve">a crucial goal in disease ecology is to understand factors that influence </w:t>
+      </w:r>
+      <w:r>
+        <w:rPr>
+          <w:lang w:val="en-AU"/>
+        </w:rPr>
+        <w:t>their abundances over time</w:t>
+      </w:r>
+      <w:r>
+        <w:rPr>
+          <w:lang w:val="en-AU"/>
+        </w:rPr>
+        <w:t>. T</w:t>
+      </w:r>
+      <w:r>
+        <w:rPr>
+          <w:lang w:val="en-AU"/>
+        </w:rPr>
+        <w:t xml:space="preserve">he </w:t>
+      </w:r>
+      <w:r>
+        <w:rPr>
+          <w:lang w:val="en-AU"/>
+        </w:rPr>
+        <w:t xml:space="preserve">National Ecological Observatory Network </w:t>
+      </w:r>
+      <w:r>
+        <w:rPr>
+          <w:lang w:val="en-AU"/>
+        </w:rPr>
+        <w:t>(NEON)</w:t>
+      </w:r>
+      <w:r>
+        <w:rPr>
+          <w:lang w:val="en-AU"/>
+        </w:rPr>
+        <w:t xml:space="preserve"> carries out standardised long term monitoring of tick abundances as well as other important indicators of ecological change </w:t>
+      </w:r>
+      <w:r>
+        <w:rPr>
+          <w:lang w:val="en-AU"/>
+        </w:rPr>
+        <w:fldChar w:fldCharType="begin"/>
+      </w:r>
+      <w:r>
+        <w:rPr>
+          <w:lang w:val="en-AU"/>
+        </w:rPr>
+        <w:instrText xml:space="preserve"> ADDIN EN.CITE &lt;EndNote&gt;&lt;Cite&gt;&lt;Author&gt;Thorpe&lt;/Author&gt;&lt;Year&gt;2016&lt;/Year&gt;&lt;RecNum&gt;2610&lt;/RecNum&gt;&lt;DisplayText&gt;(Thorpe et al. 2016)&lt;/DisplayText&gt;&lt;record&gt;&lt;rec-number&gt;2610&lt;/rec-number&gt;&lt;foreign-keys&gt;&lt;key app="EN" db-id="f9axttepoe0zx2etvp55p52mvdv9fw55dzaf" timestamp="1641791936" guid="4a39e08d-00d8-44d0-8358-3d77b9163751"&gt;2610&lt;/key&gt;&lt;/foreign-keys&gt;&lt;ref-type name="Journal Article"&gt;17&lt;/ref-type&gt;&lt;contributors&gt;&lt;authors&gt;&lt;author&gt;Thorpe, Andrea S&lt;/author&gt;&lt;author&gt;Barnett, David T&lt;/author&gt;&lt;author&gt;Elmendorf, Sarah C&lt;/author&gt;&lt;author&gt;Hinckley, Eve‐Lyn S&lt;/author&gt;&lt;author&gt;Hoekman, David&lt;/author&gt;&lt;author&gt;Jones, Katherine D&lt;/author&gt;&lt;author&gt;LeVan, Katherine E&lt;/author&gt;&lt;author&gt;Meier, Courtney L&lt;/author&gt;&lt;author&gt;Stanish, Lee F&lt;/author&gt;&lt;author&gt;Thibault, Katherine M&lt;/author&gt;&lt;/authors&gt;&lt;/contributors&gt;&lt;titles&gt;&lt;title&gt;Introduction to the sampling designs of the N ational E cological O bservatory N etwork T errestrial O bservation S ystem&lt;/title&gt;&lt;secondary-title&gt;Ecosphere&lt;/secondary-title&gt;&lt;/titles&gt;&lt;periodical&gt;&lt;full-title&gt;Ecosphere&lt;/full-title&gt;&lt;/periodical&gt;&lt;pages&gt;e01627&lt;/pages&gt;&lt;volume&gt;7&lt;/volume&gt;&lt;number&gt;12&lt;/number&gt;&lt;dates&gt;&lt;year&gt;2016&lt;/year&gt;&lt;/dates&gt;&lt;isbn&gt;2150-8925&lt;/isbn&gt;&lt;urls&gt;&lt;/urls&gt;&lt;/record&gt;&lt;/Cite&gt;&lt;/EndNote&gt;</w:instrText>
+      </w:r>
+      <w:r>
+        <w:rPr>
+          <w:lang w:val="en-AU"/>
+        </w:rPr>
+        <w:fldChar w:fldCharType="separate"/>
+      </w:r>
+      <w:r>
+        <w:rPr>
+          <w:noProof/>
+          <w:lang w:val="en-AU"/>
+        </w:rPr>
+        <w:t>(Thorpe et al. 2016)</w:t>
+      </w:r>
+      <w:r>
+        <w:rPr>
+          <w:lang w:val="en-AU"/>
+        </w:rPr>
+        <w:fldChar w:fldCharType="end"/>
+      </w:r>
+      <w:r>
+        <w:rPr>
+          <w:lang w:val="en-AU"/>
+        </w:rPr>
+        <w:t>.</w:t>
+      </w:r>
+      <w:r>
+        <w:rPr>
+          <w:lang w:val="en-AU"/>
+        </w:rPr>
+        <w:t xml:space="preserve"> </w:t>
+      </w:r>
+      <w:r>
+        <w:rPr>
+          <w:lang w:val="en-AU"/>
+        </w:rPr>
+        <w:t>N</w:t>
+      </w:r>
+      <w:r>
+        <w:rPr>
+          <w:lang w:val="en-AU"/>
+        </w:rPr>
+        <w:t xml:space="preserve">ymphal </w:t>
+      </w:r>
+      <w:r>
+        <w:rPr>
+          <w:lang w:val="en-AU"/>
+        </w:rPr>
+        <w:t xml:space="preserve">abundances of </w:t>
+      </w:r>
+      <w:r>
+        <w:rPr>
+          <w:lang w:val="en-AU"/>
+        </w:rPr>
+        <w:t xml:space="preserve">both tick </w:t>
+      </w:r>
+      <w:r>
+        <w:rPr>
+          <w:lang w:val="en-AU"/>
+        </w:rPr>
+        <w:t xml:space="preserve">species are routinely </w:t>
+      </w:r>
+      <w:r>
+        <w:rPr>
+          <w:lang w:val="en-AU"/>
+        </w:rPr>
+        <w:t>recorded</w:t>
+      </w:r>
+      <w:r>
+        <w:rPr>
+          <w:lang w:val="en-AU"/>
+        </w:rPr>
+        <w:t xml:space="preserve"> across a series of</w:t>
+      </w:r>
+      <w:r>
+        <w:rPr>
+          <w:lang w:val="en-AU"/>
+        </w:rPr>
+        <w:t xml:space="preserve"> NEON</w:t>
+      </w:r>
+      <w:r>
+        <w:rPr>
+          <w:lang w:val="en-AU"/>
+        </w:rPr>
+        <w:t xml:space="preserve"> sites </w:t>
+      </w:r>
+      <w:r>
+        <w:rPr>
+          <w:lang w:val="en-AU"/>
+        </w:rPr>
+        <w:t xml:space="preserve">by </w:t>
+      </w:r>
+      <w:r>
+        <w:rPr>
+          <w:lang w:val="en-AU"/>
+        </w:rPr>
+        <w:t xml:space="preserve">drag cloth sampling </w:t>
+      </w:r>
+      <w:r>
+        <w:rPr>
+          <w:lang w:val="en-AU"/>
+        </w:rPr>
+        <w:fldChar w:fldCharType="begin"/>
+      </w:r>
+      <w:r>
+        <w:rPr>
+          <w:lang w:val="en-AU"/>
+        </w:rPr>
+        <w:instrText xml:space="preserve"> ADDIN EN.CITE &lt;EndNote&gt;&lt;Cite&gt;&lt;Author&gt;Springer&lt;/Author&gt;&lt;Year&gt;2016&lt;/Year&gt;&lt;RecNum&gt;2608&lt;/RecNum&gt;&lt;DisplayText&gt;(Springer et al. 2016)&lt;/DisplayText&gt;&lt;record&gt;&lt;rec-number&gt;2608&lt;/rec-number&gt;&lt;foreign-keys&gt;&lt;key app="EN" db-id="f9axttepoe0zx2etvp55p52mvdv9fw55dzaf" timestamp="1641791426" guid="a1602130-910d-42ee-ba7a-2755bcd42206"&gt;2608&lt;/key&gt;&lt;/foreign-keys&gt;&lt;ref-type name="Journal Article"&gt;17&lt;/ref-type&gt;&lt;contributors&gt;&lt;authors&gt;&lt;author&gt;Springer, Yuri P&lt;/author&gt;&lt;author&gt;Hoekman, David&lt;/author&gt;&lt;author&gt;Johnson, Pieter TJ&lt;/author&gt;&lt;author&gt;Duffy, Paul A&lt;/author&gt;&lt;author&gt;Hufft, Rebecca A&lt;/author&gt;&lt;author&gt;Barnett, David T&lt;/author&gt;&lt;author&gt;Allan, Brian F&lt;/author&gt;&lt;author&gt;Amman, Brian R&lt;/author&gt;&lt;author&gt;Barker, Christopher M&lt;/author&gt;&lt;author&gt;Barrera, Roberto&lt;/author&gt;&lt;/authors&gt;&lt;/contributors&gt;&lt;titles&gt;&lt;title&gt;Tick‐, mosquito‐, and rodent‐borne parasite sampling designs for the National Ecological Observatory Network&lt;/title&gt;&lt;secondary-title&gt;Ecosphere&lt;/secondary-title&gt;&lt;/titles&gt;&lt;periodical&gt;&lt;full-title&gt;Ecosphere&lt;/full-title&gt;&lt;/periodical&gt;&lt;pages&gt;e01271&lt;/pages&gt;&lt;volume&gt;7&lt;/volume&gt;&lt;number&gt;5&lt;/number&gt;&lt;dates&gt;&lt;year&gt;2016&lt;/year&gt;&lt;/dates&gt;&lt;isbn&gt;2150-8925&lt;/isbn&gt;&lt;urls&gt;&lt;/urls&gt;&lt;/record&gt;&lt;/Cite&gt;&lt;/EndNote&gt;</w:instrText>
+      </w:r>
+      <w:r>
+        <w:rPr>
+          <w:lang w:val="en-AU"/>
+        </w:rPr>
+        <w:fldChar w:fldCharType="separate"/>
+      </w:r>
+      <w:r>
+        <w:rPr>
+          <w:noProof/>
+          <w:lang w:val="en-AU"/>
+        </w:rPr>
+        <w:t>(Springer et al. 2016)</w:t>
+      </w:r>
+      <w:r>
+        <w:rPr>
+          <w:lang w:val="en-AU"/>
+        </w:rPr>
+        <w:fldChar w:fldCharType="end"/>
+      </w:r>
+      <w:r>
+        <w:rPr>
+          <w:lang w:val="en-AU"/>
+        </w:rPr>
+        <w:t xml:space="preserve">. </w:t>
+      </w:r>
+      <w:r>
+        <w:rPr>
+          <w:lang w:val="en-AU"/>
+        </w:rPr>
+        <w:t xml:space="preserve">These time series </w:t>
+      </w:r>
+      <w:r>
+        <w:rPr>
+          <w:lang w:val="en-AU"/>
+        </w:rPr>
+        <w:t xml:space="preserve">show strong seasonality and </w:t>
+      </w:r>
+      <w:r>
+        <w:rPr>
+          <w:lang w:val="en-AU"/>
+        </w:rPr>
+        <w:t xml:space="preserve">incorporate many of the challenging features associated with ecological data including overdispersion, high proportions of missingness and irregular sampling, making them useful for exploring the utility of </w:t>
+      </w:r>
       <w:r>
         <w:rPr>
           <w:i/>
           <w:iCs/>
           <w:lang w:val="en-AU"/>
         </w:rPr>
-        <w:t>s(</w:t>
-      </w:r>
-      <w:proofErr w:type="gramEnd"/>
+        <w:t>mvgam</w:t>
+      </w:r>
+      <w:r>
+        <w:rPr>
+          <w:lang w:val="en-AU"/>
+        </w:rPr>
+        <w:t xml:space="preserve">. </w:t>
+      </w:r>
+    </w:p>
+    <w:p>
+      <w:pPr>
+        <w:rPr>
+          <w:lang w:val="en-AU"/>
+        </w:rPr>
+      </w:pPr>
+    </w:p>
+    <w:p>
+      <w:pPr>
+        <w:rPr>
+          <w:lang w:val="en-AU"/>
+        </w:rPr>
+      </w:pPr>
+      <w:r>
+        <w:rPr>
+          <w:lang w:val="en-AU"/>
+        </w:rPr>
+        <w:t>We</w:t>
+      </w:r>
+      <w:r>
+        <w:rPr>
+          <w:lang w:val="en-AU"/>
+        </w:rPr>
+        <w:t xml:space="preserve"> </w:t>
+      </w:r>
+      <w:r>
+        <w:rPr>
+          <w:lang w:val="en-AU"/>
+        </w:rPr>
+        <w:t>included</w:t>
+      </w:r>
+      <w:r>
+        <w:rPr>
+          <w:lang w:val="en-AU"/>
+        </w:rPr>
+        <w:t xml:space="preserve"> </w:t>
+      </w:r>
+      <w:r>
+        <w:rPr>
+          <w:lang w:val="en-AU"/>
+        </w:rPr>
+        <w:t>a</w:t>
+      </w:r>
+      <w:r>
+        <w:rPr>
+          <w:lang w:val="en-AU"/>
+        </w:rPr>
+        <w:t xml:space="preserve"> </w:t>
+      </w:r>
+      <w:r>
+        <w:rPr>
+          <w:lang w:val="en-AU"/>
+        </w:rPr>
+        <w:t>cumulative growing degree day</w:t>
+      </w:r>
+      <w:r>
+        <w:rPr>
+          <w:lang w:val="en-AU"/>
+        </w:rPr>
+        <w:t xml:space="preserve"> </w:t>
+      </w:r>
+      <w:r>
+        <w:rPr>
+          <w:lang w:val="en-AU"/>
+        </w:rPr>
+        <w:t>(</w:t>
+      </w:r>
+      <w:r>
+        <w:rPr>
+          <w:lang w:val="en-AU"/>
+        </w:rPr>
+        <w:t>cum_gdd</w:t>
+      </w:r>
+      <w:r>
+        <w:rPr>
+          <w:lang w:val="en-AU"/>
+        </w:rPr>
+        <w:t xml:space="preserve">) </w:t>
+      </w:r>
+      <w:r>
+        <w:rPr>
+          <w:lang w:val="en-AU"/>
+        </w:rPr>
+        <w:t xml:space="preserve">variable using temperature records for each site’s nearest </w:t>
+      </w:r>
+      <w:r>
+        <w:rPr>
+          <w:lang w:val="en-AU"/>
+        </w:rPr>
+        <w:t xml:space="preserve">weather </w:t>
+      </w:r>
+      <w:r>
+        <w:rPr>
+          <w:lang w:val="en-AU"/>
+        </w:rPr>
+        <w:t xml:space="preserve">station </w:t>
+      </w:r>
+      <w:r>
+        <w:rPr>
+          <w:lang w:val="en-AU"/>
+        </w:rPr>
+        <w:t>from</w:t>
+      </w:r>
+      <w:r>
+        <w:rPr>
+          <w:lang w:val="en-AU"/>
+        </w:rPr>
+        <w:t xml:space="preserve"> </w:t>
+      </w:r>
+      <w:r>
+        <w:rPr>
+          <w:lang w:val="en-AU"/>
+        </w:rPr>
+        <w:t>NO</w:t>
+      </w:r>
+      <w:r>
+        <w:rPr>
+          <w:lang w:val="en-AU"/>
+        </w:rPr>
+        <w:t>OA’s</w:t>
+      </w:r>
+      <w:r>
+        <w:rPr>
+          <w:lang w:val="en-AU"/>
+        </w:rPr>
+        <w:t xml:space="preserve"> Daily Global Historical Climatolog</w:t>
+      </w:r>
+      <w:r>
+        <w:rPr>
+          <w:lang w:val="en-AU"/>
+        </w:rPr>
+        <w:t>y Network</w:t>
+      </w:r>
+      <w:r>
+        <w:rPr>
+          <w:lang w:val="en-AU"/>
+        </w:rPr>
+        <w:t xml:space="preserve"> </w:t>
+      </w:r>
+      <w:r>
+        <w:rPr>
+          <w:lang w:val="en-AU"/>
+        </w:rPr>
+        <w:t xml:space="preserve">daily database as a covariate. </w:t>
+      </w:r>
+      <w:r>
+        <w:rPr>
+          <w:lang w:val="en-AU"/>
+        </w:rPr>
+        <w:t xml:space="preserve">This variable was calculated as the total number of days </w:t>
+      </w:r>
+      <w:r>
+        <w:rPr>
+          <w:lang w:val="en-AU"/>
+        </w:rPr>
+        <w:t>up to the start of the tick season</w:t>
+      </w:r>
+      <w:r>
+        <w:rPr>
+          <w:lang w:val="en-AU"/>
+        </w:rPr>
+        <w:t xml:space="preserve"> (</w:t>
+      </w:r>
+      <w:r>
+        <w:rPr>
+          <w:lang w:val="en-AU"/>
+        </w:rPr>
+        <w:t>1st</w:t>
+      </w:r>
+      <w:r>
+        <w:rPr>
+          <w:lang w:val="en-AU"/>
+        </w:rPr>
+        <w:t xml:space="preserve"> June) in which </w:t>
+      </w:r>
+      <w:r>
+        <w:rPr>
+          <w:lang w:val="en-AU"/>
+        </w:rPr>
+        <w:t>the mean of the</w:t>
+      </w:r>
+      <w:r>
+        <w:rPr>
+          <w:lang w:val="en-AU"/>
+        </w:rPr>
+        <w:t xml:space="preserve"> da</w:t>
+      </w:r>
+      <w:r>
+        <w:rPr>
+          <w:lang w:val="en-AU"/>
+        </w:rPr>
+        <w:t>y’s</w:t>
+      </w:r>
+      <w:r>
+        <w:rPr>
+          <w:lang w:val="en-AU"/>
+        </w:rPr>
+        <w:t xml:space="preserve"> max</w:t>
+      </w:r>
+      <w:r>
+        <w:rPr>
+          <w:lang w:val="en-AU"/>
+        </w:rPr>
+        <w:t>imum</w:t>
+      </w:r>
+      <w:r>
+        <w:rPr>
+          <w:lang w:val="en-AU"/>
+        </w:rPr>
+        <w:t xml:space="preserve"> and min</w:t>
+      </w:r>
+      <w:r>
+        <w:rPr>
+          <w:lang w:val="en-AU"/>
+        </w:rPr>
+        <w:t>imum</w:t>
+      </w:r>
+      <w:r>
+        <w:rPr>
+          <w:lang w:val="en-AU"/>
+        </w:rPr>
+        <w:t xml:space="preserve"> temp</w:t>
+      </w:r>
+      <w:r>
+        <w:rPr>
+          <w:lang w:val="en-AU"/>
+        </w:rPr>
+        <w:t>erature</w:t>
+      </w:r>
+      <w:r>
+        <w:rPr>
+          <w:lang w:val="en-AU"/>
+        </w:rPr>
+        <w:t xml:space="preserve">s </w:t>
+      </w:r>
+      <w:r>
+        <w:rPr>
+          <w:lang w:val="en-AU"/>
+        </w:rPr>
+        <w:t>was</w:t>
+      </w:r>
+      <w:r>
+        <w:rPr>
+          <w:lang w:val="en-AU"/>
+        </w:rPr>
+        <w:t xml:space="preserve"> above </w:t>
+      </w:r>
+      <w:r>
+        <w:rPr>
+          <w:lang w:val="en-AU"/>
+        </w:rPr>
+        <w:t>0</w:t>
+      </w:r>
+      <w:r>
+        <w:rPr>
+          <w:rFonts w:cstheme="minorHAnsi"/>
+          <w:lang w:val="en-AU"/>
+        </w:rPr>
+        <w:t>°</w:t>
+      </w:r>
+      <w:r>
+        <w:rPr>
+          <w:lang w:val="en-AU"/>
+        </w:rPr>
+        <w:t xml:space="preserve"> C.</w:t>
+      </w:r>
+      <w:r>
+        <w:rPr>
+          <w:lang w:val="en-AU"/>
+        </w:rPr>
+        <w:t xml:space="preserve"> </w:t>
+      </w:r>
+      <w:r>
+        <w:rPr>
+          <w:lang w:val="en-AU"/>
+        </w:rPr>
+        <w:t xml:space="preserve">We </w:t>
+      </w:r>
+      <w:r>
+        <w:rPr>
+          <w:lang w:val="en-AU"/>
+        </w:rPr>
+        <w:t xml:space="preserve">fit </w:t>
+      </w:r>
+      <w:r>
+        <w:rPr>
+          <w:lang w:val="en-AU"/>
+        </w:rPr>
+        <w:t xml:space="preserve">species-specific </w:t>
+      </w:r>
+      <w:r>
+        <w:rPr>
+          <w:lang w:val="en-AU"/>
+        </w:rPr>
+        <w:t xml:space="preserve">dynamic GAMs to four years of data </w:t>
+      </w:r>
+      <w:r>
+        <w:rPr>
+          <w:lang w:val="en-AU"/>
+        </w:rPr>
+        <w:t xml:space="preserve">(2015 – 2018) </w:t>
+      </w:r>
+      <w:r>
+        <w:rPr>
+          <w:lang w:val="en-AU"/>
+        </w:rPr>
+        <w:t>for</w:t>
+      </w:r>
+      <w:r>
+        <w:rPr>
+          <w:lang w:val="en-AU"/>
+        </w:rPr>
+        <w:t xml:space="preserve"> </w:t>
+      </w:r>
+      <w:r>
+        <w:rPr>
+          <w:lang w:val="en-AU"/>
+        </w:rPr>
+        <w:t>17</w:t>
+      </w:r>
+      <w:r>
+        <w:rPr>
+          <w:lang w:val="en-AU"/>
+        </w:rPr>
+        <w:t xml:space="preserve"> </w:t>
+      </w:r>
       <w:r>
         <w:rPr>
           <w:i/>
           <w:iCs/>
           <w:lang w:val="en-AU"/>
         </w:rPr>
-        <w:t>series, bs = 're')</w:t>
-      </w:r>
-      <w:r>
-        <w:rPr>
-          <w:lang w:val="en-AU"/>
-        </w:rPr>
-        <w:t xml:space="preserve">) and independent trends for each series rather than a dynamic factor process. </w:t>
-      </w:r>
-      <w:r>
-        <w:rPr>
-          <w:lang w:val="en-AU"/>
-        </w:rPr>
-        <w:t xml:space="preserve">Negative binomial distributions were specified for each model. </w:t>
-      </w:r>
-      <w:r>
-        <w:rPr>
-          <w:lang w:val="en-AU"/>
-        </w:rPr>
-        <w:t xml:space="preserve">In total </w:t>
-      </w:r>
-      <w:r>
-        <w:rPr>
-          <w:lang w:val="en-AU"/>
-        </w:rPr>
-        <w:t>we</w:t>
-      </w:r>
-      <w:r>
-        <w:rPr>
-          <w:lang w:val="en-AU"/>
-        </w:rPr>
-        <w:t xml:space="preserve"> fit models to</w:t>
+        <w:t>A. americanum</w:t>
       </w:r>
       <w:r>
         <w:rPr>
@@ -9922,57 +10637,31 @@
         <w:rPr>
           <w:lang w:val="en-AU"/>
         </w:rPr>
-        <w:t>12</w:t>
-      </w:r>
-      <w:r>
-        <w:rPr>
-          <w:lang w:val="en-AU"/>
-        </w:rPr>
-        <w:t xml:space="preserve"> simulated datasets</w:t>
-      </w:r>
-      <w:r>
-        <w:rPr>
-          <w:lang w:val="en-AU"/>
-        </w:rPr>
-        <w:t>.</w:t>
-      </w:r>
-    </w:p>
-    <w:p>
-      <w:pPr>
-        <w:rPr>
-          <w:lang w:val="en-AU"/>
-        </w:rPr>
-      </w:pPr>
-    </w:p>
-    <w:p>
-      <w:pPr>
-        <w:rPr>
-          <w:lang w:val="en-AU"/>
-        </w:rPr>
-      </w:pPr>
-      <w:r>
-        <w:rPr>
-          <w:lang w:val="en-AU"/>
-        </w:rPr>
-        <w:t>The relative performance</w:t>
-      </w:r>
-      <w:r>
-        <w:rPr>
-          <w:lang w:val="en-AU"/>
-        </w:rPr>
-        <w:t>s</w:t>
-      </w:r>
-      <w:r>
-        <w:rPr>
-          <w:lang w:val="en-AU"/>
-        </w:rPr>
-        <w:t xml:space="preserve"> of each model w</w:t>
-      </w:r>
-      <w:r>
-        <w:rPr>
-          <w:lang w:val="en-AU"/>
-        </w:rPr>
-        <w:t>ere</w:t>
+        <w:t xml:space="preserve">plots </w:t>
+      </w:r>
+      <w:r>
+        <w:rPr>
+          <w:lang w:val="en-AU"/>
+        </w:rPr>
+        <w:t>(</w:t>
+      </w:r>
+      <w:r>
+        <w:rPr>
+          <w:lang w:val="en-AU"/>
+        </w:rPr>
+        <w:t>from</w:t>
+      </w:r>
+      <w:r>
+        <w:rPr>
+          <w:lang w:val="en-AU"/>
+        </w:rPr>
+        <w:t xml:space="preserve"> 7 NEON sites)</w:t>
+      </w:r>
+      <w:r>
+        <w:rPr>
+          <w:lang w:val="en-AU"/>
+        </w:rPr>
+        <w:t xml:space="preserve"> and for</w:t>
       </w:r>
       <w:r>
         <w:rPr>
@@ -9984,248 +10673,45 @@
         <w:rPr>
           <w:lang w:val="en-AU"/>
         </w:rPr>
-        <w:t>explored using</w:t>
-      </w:r>
-      <w:r>
-        <w:rPr>
-          <w:lang w:val="en-AU"/>
-        </w:rPr>
-        <w:t xml:space="preserve"> out of sample </w:t>
-      </w:r>
-      <w:r>
-        <w:rPr>
-          <w:lang w:val="en-AU"/>
-        </w:rPr>
-        <w:t>forecasts</w:t>
-      </w:r>
-      <w:r>
-        <w:rPr>
-          <w:lang w:val="en-AU"/>
-        </w:rPr>
-        <w:t>. For each simulat</w:t>
-      </w:r>
-      <w:r>
-        <w:rPr>
-          <w:lang w:val="en-AU"/>
-        </w:rPr>
-        <w:t>ion</w:t>
-      </w:r>
-      <w:r>
-        <w:rPr>
-          <w:lang w:val="en-AU"/>
-        </w:rPr>
-        <w:t>, we</w:t>
-      </w:r>
-      <w:r>
-        <w:rPr>
-          <w:lang w:val="en-AU"/>
-        </w:rPr>
-        <w:t xml:space="preserve"> trained models on the first five years of data (60 </w:t>
-      </w:r>
-      <w:proofErr w:type="gramStart"/>
-      <w:r>
-        <w:rPr>
-          <w:lang w:val="en-AU"/>
-        </w:rPr>
-        <w:t>observations;</w:t>
-      </w:r>
-      <w:proofErr w:type="gramEnd"/>
-      <w:r>
-        <w:rPr>
-          <w:lang w:val="en-AU"/>
-        </w:rPr>
-        <w:t xml:space="preserve"> 83.3% of the observed data) and generated forecasts for the remaining year (12 observations). Probabilistic forecast performance was evaluated using </w:t>
-      </w:r>
-      <w:r>
-        <w:rPr>
-          <w:lang w:val="en-AU"/>
-        </w:rPr>
-        <w:t xml:space="preserve">a discrete version of the </w:t>
-      </w:r>
-      <w:r>
-        <w:rPr>
-          <w:lang w:val="en-AU"/>
-        </w:rPr>
-        <w:t>Rank Probability Score</w:t>
-      </w:r>
-      <w:r>
-        <w:rPr>
-          <w:lang w:val="en-AU"/>
-        </w:rPr>
-        <w:t xml:space="preserve"> </w:t>
-      </w:r>
-      <w:r>
-        <w:rPr>
-          <w:lang w:val="en-AU"/>
-        </w:rPr>
-        <w:fldChar w:fldCharType="begin"/>
-      </w:r>
-      <w:r>
-        <w:rPr>
-          <w:lang w:val="en-AU"/>
-        </w:rPr>
-        <w:instrText xml:space="preserve"> ADDIN EN.CITE &lt;EndNote&gt;&lt;Cite&gt;&lt;Author&gt;Gneiting&lt;/Author&gt;&lt;Year&gt;2007&lt;/Year&gt;&lt;RecNum&gt;2376&lt;/RecNum&gt;&lt;Prefix&gt;DRPS`; &lt;/Prefix&gt;&lt;DisplayText&gt;(DRPS; Gneiting and Raftery 2007)&lt;/DisplayText&gt;&lt;record&gt;&lt;rec-number&gt;2376&lt;/rec-number&gt;&lt;foreign-keys&gt;&lt;key app="EN" db-id="f9axttepoe0zx2etvp55p52mvdv9fw55dzaf" timestamp="1602801416" guid="ca5ec966-9a21-45f1-951d-4730b2c3c813"&gt;2376&lt;/key&gt;&lt;/foreign-keys&gt;&lt;ref-type name="Journal Article"&gt;17&lt;/ref-type&gt;&lt;contributors&gt;&lt;authors&gt;&lt;author&gt;Gneiting, Tilmann&lt;/author&gt;&lt;author&gt;Raftery, Adrian E&lt;/author&gt;&lt;/authors&gt;&lt;/contributors&gt;&lt;titles&gt;&lt;title&gt;Strictly proper scoring rules, prediction, and estimation&lt;/title&gt;&lt;secondary-title&gt;Journal of the American statistical Association&lt;/secondary-title&gt;&lt;/titles&gt;&lt;periodical&gt;&lt;full-title&gt;Journal of the American Statistical Association&lt;/full-title&gt;&lt;/periodical&gt;&lt;pages&gt;359-378&lt;/pages&gt;&lt;volume&gt;102&lt;/volume&gt;&lt;number&gt;477&lt;/number&gt;&lt;dates&gt;&lt;year&gt;2007&lt;/year&gt;&lt;/dates&gt;&lt;isbn&gt;0162-1459&lt;/isbn&gt;&lt;urls&gt;&lt;/urls&gt;&lt;/record&gt;&lt;/Cite&gt;&lt;/EndNote&gt;</w:instrText>
-      </w:r>
-      <w:r>
-        <w:rPr>
-          <w:lang w:val="en-AU"/>
-        </w:rPr>
-        <w:fldChar w:fldCharType="separate"/>
-      </w:r>
-      <w:r>
-        <w:rPr>
-          <w:noProof/>
-          <w:lang w:val="en-AU"/>
-        </w:rPr>
-        <w:t>(DRPS; Gneiting and Raftery 2007)</w:t>
-      </w:r>
-      <w:r>
-        <w:rPr>
-          <w:lang w:val="en-AU"/>
-        </w:rPr>
-        <w:fldChar w:fldCharType="end"/>
-      </w:r>
-      <w:r>
-        <w:rPr>
-          <w:lang w:val="en-AU"/>
-        </w:rPr>
-        <w:t xml:space="preserve"> and coverage of the forecast’s 90% prediction intervals. </w:t>
-      </w:r>
-      <w:r>
-        <w:rPr>
-          <w:lang w:val="en-AU"/>
-        </w:rPr>
-        <w:t xml:space="preserve">Forecasts with lower DRPS and coverages closer to 0.9 were considered </w:t>
-      </w:r>
-      <w:r>
-        <w:rPr>
-          <w:lang w:val="en-AU"/>
-        </w:rPr>
-        <w:lastRenderedPageBreak/>
-        <w:t xml:space="preserve">more accurate. </w:t>
-      </w:r>
-      <w:r>
-        <w:rPr>
-          <w:lang w:val="en-AU"/>
-        </w:rPr>
-        <w:t xml:space="preserve">For each </w:t>
-      </w:r>
-      <w:proofErr w:type="spellStart"/>
+        <w:t xml:space="preserve">eight </w:t>
+      </w:r>
       <w:r>
         <w:rPr>
           <w:i/>
           <w:iCs/>
           <w:lang w:val="en-AU"/>
         </w:rPr>
-        <w:t>mvgam</w:t>
-      </w:r>
-      <w:proofErr w:type="spellEnd"/>
-      <w:r>
-        <w:rPr>
-          <w:lang w:val="en-AU"/>
-        </w:rPr>
-        <w:t xml:space="preserve"> simulation, we ran two MCMC chains for 10,000 iterations</w:t>
-      </w:r>
-      <w:r>
-        <w:rPr>
-          <w:lang w:val="en-AU"/>
-        </w:rPr>
-        <w:t xml:space="preserve"> as </w:t>
-      </w:r>
-      <w:proofErr w:type="spellStart"/>
-      <w:r>
-        <w:rPr>
-          <w:lang w:val="en-AU"/>
-        </w:rPr>
-        <w:t>burnin</w:t>
-      </w:r>
-      <w:proofErr w:type="spellEnd"/>
-      <w:r>
-        <w:rPr>
-          <w:lang w:val="en-AU"/>
-        </w:rPr>
-        <w:t xml:space="preserve"> and collected 1000 samples from the joint posterior.</w:t>
-      </w:r>
-    </w:p>
-    <w:p>
-      <w:pPr>
-        <w:rPr>
-          <w:lang w:val="en-AU"/>
-        </w:rPr>
-      </w:pPr>
-    </w:p>
-    <w:p>
-      <w:pPr>
-        <w:rPr>
-          <w:b/>
-          <w:bCs/>
-          <w:lang w:val="en-AU"/>
-        </w:rPr>
-      </w:pPr>
-      <w:r>
-        <w:rPr>
-          <w:b/>
-          <w:bCs/>
-          <w:lang w:val="en-AU"/>
-        </w:rPr>
-        <w:t>CASE STUD</w:t>
-      </w:r>
-      <w:r>
-        <w:rPr>
-          <w:b/>
-          <w:bCs/>
-          <w:lang w:val="en-AU"/>
-        </w:rPr>
-        <w:t>Y: FORECASTING TICK ABUNDANCES</w:t>
-      </w:r>
-    </w:p>
-    <w:p>
-      <w:pPr>
-        <w:rPr>
-          <w:lang w:val="en-AU"/>
-        </w:rPr>
-      </w:pPr>
-      <w:proofErr w:type="spellStart"/>
-      <w:r>
-        <w:rPr>
-          <w:i/>
-          <w:iCs/>
-          <w:lang w:val="en-AU"/>
-        </w:rPr>
-        <w:t>Amblyomma</w:t>
-      </w:r>
-      <w:proofErr w:type="spellEnd"/>
-      <w:r>
-        <w:rPr>
-          <w:i/>
-          <w:iCs/>
+        <w:t>I. scapularis</w:t>
+      </w:r>
+      <w:r>
+        <w:rPr>
           <w:lang w:val="en-AU"/>
         </w:rPr>
         <w:t xml:space="preserve"> </w:t>
       </w:r>
-      <w:proofErr w:type="spellStart"/>
-      <w:r>
-        <w:rPr>
-          <w:i/>
-          <w:iCs/>
-          <w:lang w:val="en-AU"/>
-        </w:rPr>
-        <w:t>americanum</w:t>
-      </w:r>
-      <w:proofErr w:type="spellEnd"/>
-      <w:r>
-        <w:rPr>
-          <w:lang w:val="en-AU"/>
-        </w:rPr>
-        <w:t xml:space="preserve"> and </w:t>
-      </w:r>
-      <w:r>
-        <w:rPr>
-          <w:i/>
-          <w:iCs/>
-          <w:lang w:val="en-AU"/>
-        </w:rPr>
-        <w:t>Ixodes scapularis</w:t>
+      <w:r>
+        <w:rPr>
+          <w:lang w:val="en-AU"/>
+        </w:rPr>
+        <w:t xml:space="preserve">plots </w:t>
+      </w:r>
+      <w:r>
+        <w:rPr>
+          <w:lang w:val="en-AU"/>
+        </w:rPr>
+        <w:t>(</w:t>
+      </w:r>
+      <w:r>
+        <w:rPr>
+          <w:lang w:val="en-AU"/>
+        </w:rPr>
+        <w:t>three sites</w:t>
+      </w:r>
+      <w:r>
+        <w:rPr>
+          <w:lang w:val="en-AU"/>
+        </w:rPr>
+        <w:t>).</w:t>
       </w:r>
       <w:r>
         <w:rPr>
@@ -10237,19 +10723,7 @@
         <w:rPr>
           <w:lang w:val="en-AU"/>
         </w:rPr>
-        <w:t xml:space="preserve">are two </w:t>
-      </w:r>
-      <w:r>
-        <w:rPr>
-          <w:lang w:val="en-AU"/>
-        </w:rPr>
-        <w:t>widespread</w:t>
-      </w:r>
-      <w:r>
-        <w:rPr>
-          <w:lang w:val="en-AU"/>
-        </w:rPr>
-        <w:t xml:space="preserve"> species of hard ticks</w:t>
+        <w:t>Timepoints during winter (epidemiological weeks 1</w:t>
       </w:r>
       <w:r>
         <w:rPr>
@@ -10261,25 +10735,7 @@
         <w:rPr>
           <w:lang w:val="en-AU"/>
         </w:rPr>
-        <w:t>capable of</w:t>
-      </w:r>
-      <w:r>
-        <w:rPr>
-          <w:lang w:val="en-AU"/>
-        </w:rPr>
-        <w:t xml:space="preserve"> transmit</w:t>
-      </w:r>
-      <w:r>
-        <w:rPr>
-          <w:lang w:val="en-AU"/>
-        </w:rPr>
-        <w:t>ting</w:t>
-      </w:r>
-      <w:r>
-        <w:rPr>
-          <w:lang w:val="en-AU"/>
-        </w:rPr>
-        <w:t xml:space="preserve"> a</w:t>
+        <w:t>–</w:t>
       </w:r>
       <w:r>
         <w:rPr>
@@ -10291,25 +10747,7 @@
         <w:rPr>
           <w:lang w:val="en-AU"/>
         </w:rPr>
-        <w:t>diversity</w:t>
-      </w:r>
-      <w:r>
-        <w:rPr>
-          <w:lang w:val="en-AU"/>
-        </w:rPr>
-        <w:t xml:space="preserve"> of parasites</w:t>
-      </w:r>
-      <w:r>
-        <w:rPr>
-          <w:lang w:val="en-AU"/>
-        </w:rPr>
-        <w:t xml:space="preserve"> to animals and humans</w:t>
-      </w:r>
-      <w:r>
-        <w:rPr>
-          <w:lang w:val="en-AU"/>
-        </w:rPr>
-        <w:t>, many of which</w:t>
+        <w:t>14 and 42</w:t>
       </w:r>
       <w:r>
         <w:rPr>
@@ -10321,7 +10759,7 @@
         <w:rPr>
           <w:lang w:val="en-AU"/>
         </w:rPr>
-        <w:t>are zoonotic</w:t>
+        <w:t>–</w:t>
       </w:r>
       <w:r>
         <w:rPr>
@@ -10333,693 +10771,19 @@
         <w:rPr>
           <w:lang w:val="en-AU"/>
         </w:rPr>
-        <w:fldChar w:fldCharType="begin"/>
-      </w:r>
-      <w:r>
-        <w:rPr>
-          <w:lang w:val="en-AU"/>
-        </w:rPr>
-        <w:instrText xml:space="preserve"> ADDIN EN.CITE &lt;EndNote&gt;&lt;Cite&gt;&lt;Author&gt;Rochlin&lt;/Author&gt;&lt;Year&gt;2020&lt;/Year&gt;&lt;RecNum&gt;2609&lt;/RecNum&gt;&lt;DisplayText&gt;(Rochlin and Toledo 2020)&lt;/DisplayText&gt;&lt;record&gt;&lt;rec-number&gt;2609&lt;/rec-number&gt;&lt;foreign-keys&gt;&lt;key app="EN" db-id="f9axttepoe0zx2etvp55p52mvdv9fw55dzaf" timestamp="1641791713" guid="9c0902e2-83e2-4c30-be04-1faefad65f4b"&gt;2609&lt;/key&gt;&lt;/foreign-keys&gt;&lt;ref-type name="Journal Article"&gt;17&lt;/ref-type&gt;&lt;contributors&gt;&lt;authors&gt;&lt;author&gt;Rochlin, Ilia&lt;/author&gt;&lt;author&gt;Toledo, Alvaro&lt;/author&gt;&lt;/authors&gt;&lt;/contributors&gt;&lt;titles&gt;&lt;title&gt;Emerging tick-borne pathogens of public health importance: a mini-review&lt;/title&gt;&lt;secondary-title&gt;Journal of Medical Microbiology&lt;/secondary-title&gt;&lt;/titles&gt;&lt;periodical&gt;&lt;full-title&gt;Journal of medical microbiology&lt;/full-title&gt;&lt;/periodical&gt;&lt;pages&gt;781&lt;/pages&gt;&lt;volume&gt;69&lt;/volume&gt;&lt;number&gt;6&lt;/number&gt;&lt;dates&gt;&lt;year&gt;2020&lt;/year&gt;&lt;/dates&gt;&lt;urls&gt;&lt;/urls&gt;&lt;/record&gt;&lt;/Cite&gt;&lt;/EndNote&gt;</w:instrText>
-      </w:r>
-      <w:r>
-        <w:rPr>
-          <w:lang w:val="en-AU"/>
-        </w:rPr>
-        <w:fldChar w:fldCharType="separate"/>
-      </w:r>
-      <w:r>
-        <w:rPr>
-          <w:noProof/>
-          <w:lang w:val="en-AU"/>
-        </w:rPr>
-        <w:t>(Rochlin and Toledo 2020)</w:t>
-      </w:r>
-      <w:r>
-        <w:rPr>
-          <w:lang w:val="en-AU"/>
-        </w:rPr>
-        <w:fldChar w:fldCharType="end"/>
-      </w:r>
-      <w:r>
-        <w:rPr>
-          <w:lang w:val="en-AU"/>
-        </w:rPr>
-        <w:t xml:space="preserve">. Due to the medical and ecological importance of these species, </w:t>
-      </w:r>
-      <w:r>
-        <w:rPr>
-          <w:lang w:val="en-AU"/>
-        </w:rPr>
-        <w:t xml:space="preserve">a crucial goal in disease ecology is to understand factors that influence </w:t>
-      </w:r>
-      <w:r>
-        <w:rPr>
-          <w:lang w:val="en-AU"/>
-        </w:rPr>
-        <w:t>their abundances over time</w:t>
-      </w:r>
-      <w:r>
-        <w:rPr>
-          <w:lang w:val="en-AU"/>
-        </w:rPr>
-        <w:t>. T</w:t>
-      </w:r>
-      <w:r>
-        <w:rPr>
-          <w:lang w:val="en-AU"/>
-        </w:rPr>
-        <w:t xml:space="preserve">he </w:t>
-      </w:r>
-      <w:r>
-        <w:rPr>
-          <w:lang w:val="en-AU"/>
-        </w:rPr>
-        <w:t xml:space="preserve">National Ecological Observatory Network </w:t>
-      </w:r>
-      <w:r>
-        <w:rPr>
-          <w:lang w:val="en-AU"/>
-        </w:rPr>
-        <w:t>(NEON)</w:t>
-      </w:r>
-      <w:r>
-        <w:rPr>
-          <w:lang w:val="en-AU"/>
-        </w:rPr>
-        <w:t xml:space="preserve"> carries out standardised long term monitoring of tick abundances as well as other important indicators of ecological change </w:t>
-      </w:r>
-      <w:r>
-        <w:rPr>
-          <w:lang w:val="en-AU"/>
-        </w:rPr>
-        <w:fldChar w:fldCharType="begin"/>
-      </w:r>
-      <w:r>
-        <w:rPr>
-          <w:lang w:val="en-AU"/>
-        </w:rPr>
-        <w:instrText xml:space="preserve"> ADDIN EN.CITE &lt;EndNote&gt;&lt;Cite&gt;&lt;Author&gt;Thorpe&lt;/Author&gt;&lt;Year&gt;2016&lt;/Year&gt;&lt;RecNum&gt;2610&lt;/RecNum&gt;&lt;DisplayText&gt;(Thorpe et al. 2016)&lt;/DisplayText&gt;&lt;record&gt;&lt;rec-number&gt;2610&lt;/rec-number&gt;&lt;foreign-keys&gt;&lt;key app="EN" db-id="f9axttepoe0zx2etvp55p52mvdv9fw55dzaf" timestamp="1641791936" guid="4a39e08d-00d8-44d0-8358-3d77b9163751"&gt;2610&lt;/key&gt;&lt;/foreign-keys&gt;&lt;ref-type name="Journal Article"&gt;17&lt;/ref-type&gt;&lt;contributors&gt;&lt;authors&gt;&lt;author&gt;Thorpe, Andrea S&lt;/author&gt;&lt;author&gt;Barnett, David T&lt;/author&gt;&lt;author&gt;Elmendorf, Sarah C&lt;/author&gt;&lt;author&gt;Hinckley, Eve‐Lyn S&lt;/author&gt;&lt;author&gt;Hoekman, David&lt;/author&gt;&lt;author&gt;Jones, Katherine D&lt;/author&gt;&lt;author&gt;LeVan, Katherine E&lt;/author&gt;&lt;author&gt;Meier, Courtney L&lt;/author&gt;&lt;author&gt;Stanish, Lee F&lt;/author&gt;&lt;author&gt;Thibault, Katherine M&lt;/author&gt;&lt;/authors&gt;&lt;/contributors&gt;&lt;titles&gt;&lt;title&gt;Introduction to the sampling designs of the N ational E cological O bservatory N etwork T errestrial O bservation S ystem&lt;/title&gt;&lt;secondary-title&gt;Ecosphere&lt;/secondary-title&gt;&lt;/titles&gt;&lt;periodical&gt;&lt;full-title&gt;Ecosphere&lt;/full-title&gt;&lt;/periodical&gt;&lt;pages&gt;e01627&lt;/pages&gt;&lt;volume&gt;7&lt;/volume&gt;&lt;number&gt;12&lt;/number&gt;&lt;dates&gt;&lt;year&gt;2016&lt;/year&gt;&lt;/dates&gt;&lt;isbn&gt;2150-8925&lt;/isbn&gt;&lt;urls&gt;&lt;/urls&gt;&lt;/record&gt;&lt;/Cite&gt;&lt;/EndNote&gt;</w:instrText>
-      </w:r>
-      <w:r>
-        <w:rPr>
-          <w:lang w:val="en-AU"/>
-        </w:rPr>
-        <w:fldChar w:fldCharType="separate"/>
-      </w:r>
-      <w:r>
-        <w:rPr>
-          <w:noProof/>
-          <w:lang w:val="en-AU"/>
-        </w:rPr>
-        <w:t>(Thorpe et al. 2016)</w:t>
-      </w:r>
-      <w:r>
-        <w:rPr>
-          <w:lang w:val="en-AU"/>
-        </w:rPr>
-        <w:fldChar w:fldCharType="end"/>
-      </w:r>
-      <w:r>
-        <w:rPr>
-          <w:lang w:val="en-AU"/>
-        </w:rPr>
-        <w:t>.</w:t>
-      </w:r>
-      <w:r>
-        <w:rPr>
-          <w:lang w:val="en-AU"/>
-        </w:rPr>
-        <w:t xml:space="preserve"> </w:t>
-      </w:r>
-      <w:r>
-        <w:rPr>
-          <w:lang w:val="en-AU"/>
-        </w:rPr>
-        <w:t>N</w:t>
-      </w:r>
-      <w:r>
-        <w:rPr>
-          <w:lang w:val="en-AU"/>
-        </w:rPr>
-        <w:t xml:space="preserve">ymphal </w:t>
-      </w:r>
-      <w:r>
-        <w:rPr>
-          <w:lang w:val="en-AU"/>
-        </w:rPr>
-        <w:t xml:space="preserve">abundances of </w:t>
-      </w:r>
-      <w:r>
-        <w:rPr>
-          <w:lang w:val="en-AU"/>
-        </w:rPr>
-        <w:t xml:space="preserve">both tick </w:t>
-      </w:r>
-      <w:r>
-        <w:rPr>
-          <w:lang w:val="en-AU"/>
-        </w:rPr>
-        <w:t xml:space="preserve">species are routinely </w:t>
-      </w:r>
-      <w:r>
-        <w:rPr>
-          <w:lang w:val="en-AU"/>
-        </w:rPr>
-        <w:t>recorded</w:t>
-      </w:r>
-      <w:r>
-        <w:rPr>
-          <w:lang w:val="en-AU"/>
-        </w:rPr>
-        <w:t xml:space="preserve"> across a series of</w:t>
-      </w:r>
-      <w:r>
-        <w:rPr>
-          <w:lang w:val="en-AU"/>
-        </w:rPr>
-        <w:t xml:space="preserve"> NEON</w:t>
-      </w:r>
-      <w:r>
-        <w:rPr>
-          <w:lang w:val="en-AU"/>
-        </w:rPr>
-        <w:t xml:space="preserve"> sites </w:t>
-      </w:r>
-      <w:r>
-        <w:rPr>
-          <w:lang w:val="en-AU"/>
-        </w:rPr>
-        <w:t xml:space="preserve">by </w:t>
-      </w:r>
-      <w:r>
-        <w:rPr>
-          <w:lang w:val="en-AU"/>
-        </w:rPr>
-        <w:t xml:space="preserve">drag cloth sampling </w:t>
-      </w:r>
-      <w:r>
-        <w:rPr>
-          <w:lang w:val="en-AU"/>
-        </w:rPr>
-        <w:fldChar w:fldCharType="begin"/>
-      </w:r>
-      <w:r>
-        <w:rPr>
-          <w:lang w:val="en-AU"/>
-        </w:rPr>
-        <w:instrText xml:space="preserve"> ADDIN EN.CITE &lt;EndNote&gt;&lt;Cite&gt;&lt;Author&gt;Springer&lt;/Author&gt;&lt;Year&gt;2016&lt;/Year&gt;&lt;RecNum&gt;2608&lt;/RecNum&gt;&lt;DisplayText&gt;(Springer et al. 2016)&lt;/DisplayText&gt;&lt;record&gt;&lt;rec-number&gt;2608&lt;/rec-number&gt;&lt;foreign-keys&gt;&lt;key app="EN" db-id="f9axttepoe0zx2etvp55p52mvdv9fw55dzaf" timestamp="1641791426" guid="a1602130-910d-42ee-ba7a-2755bcd42206"&gt;2608&lt;/key&gt;&lt;/foreign-keys&gt;&lt;ref-type name="Journal Article"&gt;17&lt;/ref-type&gt;&lt;contributors&gt;&lt;authors&gt;&lt;author&gt;Springer, Yuri P&lt;/author&gt;&lt;author&gt;Hoekman, David&lt;/author&gt;&lt;author&gt;Johnson, Pieter TJ&lt;/author&gt;&lt;author&gt;Duffy, Paul A&lt;/author&gt;&lt;author&gt;Hufft, Rebecca A&lt;/author&gt;&lt;author&gt;Barnett, David T&lt;/author&gt;&lt;author&gt;Allan, Brian F&lt;/author&gt;&lt;author&gt;Amman, Brian R&lt;/author&gt;&lt;author&gt;Barker, Christopher M&lt;/author&gt;&lt;author&gt;Barrera, Roberto&lt;/author&gt;&lt;/authors&gt;&lt;/contributors&gt;&lt;titles&gt;&lt;title&gt;Tick‐, mosquito‐, and rodent‐borne parasite sampling designs for the National Ecological Observatory Network&lt;/title&gt;&lt;secondary-title&gt;Ecosphere&lt;/secondary-title&gt;&lt;/titles&gt;&lt;periodical&gt;&lt;full-title&gt;Ecosphere&lt;/full-title&gt;&lt;/periodical&gt;&lt;pages&gt;e01271&lt;/pages&gt;&lt;volume&gt;7&lt;/volume&gt;&lt;number&gt;5&lt;/number&gt;&lt;dates&gt;&lt;year&gt;2016&lt;/year&gt;&lt;/dates&gt;&lt;isbn&gt;2150-8925&lt;/isbn&gt;&lt;urls&gt;&lt;/urls&gt;&lt;/record&gt;&lt;/Cite&gt;&lt;/EndNote&gt;</w:instrText>
-      </w:r>
-      <w:r>
-        <w:rPr>
-          <w:lang w:val="en-AU"/>
-        </w:rPr>
-        <w:fldChar w:fldCharType="separate"/>
-      </w:r>
-      <w:r>
-        <w:rPr>
-          <w:noProof/>
-          <w:lang w:val="en-AU"/>
-        </w:rPr>
-        <w:t>(Springer et al. 2016)</w:t>
-      </w:r>
-      <w:r>
-        <w:rPr>
-          <w:lang w:val="en-AU"/>
-        </w:rPr>
-        <w:fldChar w:fldCharType="end"/>
+        <w:t>53) were removed prior to modelling as no observations occurred during this period</w:t>
+      </w:r>
+      <w:r>
+        <w:rPr>
+          <w:lang w:val="en-AU"/>
+        </w:rPr>
+        <w:t>, leaving a seasonal frequency of 26 (weeks 15 – 41)</w:t>
       </w:r>
       <w:r>
         <w:rPr>
           <w:lang w:val="en-AU"/>
         </w:rPr>
         <w:t xml:space="preserve">. </w:t>
-      </w:r>
-      <w:r>
-        <w:rPr>
-          <w:lang w:val="en-AU"/>
-        </w:rPr>
-        <w:t xml:space="preserve">These time series </w:t>
-      </w:r>
-      <w:r>
-        <w:rPr>
-          <w:lang w:val="en-AU"/>
-        </w:rPr>
-        <w:t xml:space="preserve">show strong seasonality and </w:t>
-      </w:r>
-      <w:r>
-        <w:rPr>
-          <w:lang w:val="en-AU"/>
-        </w:rPr>
-        <w:t xml:space="preserve">incorporate many of the challenging features associated with ecological data including overdispersion, high proportions of missingness and irregular sampling, making them useful for exploring the utility of </w:t>
-      </w:r>
-      <w:proofErr w:type="spellStart"/>
-      <w:r>
-        <w:rPr>
-          <w:i/>
-          <w:iCs/>
-          <w:lang w:val="en-AU"/>
-        </w:rPr>
-        <w:t>mvgam</w:t>
-      </w:r>
-      <w:proofErr w:type="spellEnd"/>
-      <w:r>
-        <w:rPr>
-          <w:lang w:val="en-AU"/>
-        </w:rPr>
-        <w:t xml:space="preserve">. </w:t>
-      </w:r>
-    </w:p>
-    <w:p>
-      <w:pPr>
-        <w:rPr>
-          <w:lang w:val="en-AU"/>
-        </w:rPr>
-      </w:pPr>
-    </w:p>
-    <w:p>
-      <w:pPr>
-        <w:rPr>
-          <w:lang w:val="en-AU"/>
-        </w:rPr>
-      </w:pPr>
-      <w:r>
-        <w:rPr>
-          <w:lang w:val="en-AU"/>
-        </w:rPr>
-        <w:t>We</w:t>
-      </w:r>
-      <w:r>
-        <w:rPr>
-          <w:lang w:val="en-AU"/>
-        </w:rPr>
-        <w:t xml:space="preserve"> </w:t>
-      </w:r>
-      <w:r>
-        <w:rPr>
-          <w:lang w:val="en-AU"/>
-        </w:rPr>
-        <w:t>included</w:t>
-      </w:r>
-      <w:r>
-        <w:rPr>
-          <w:lang w:val="en-AU"/>
-        </w:rPr>
-        <w:t xml:space="preserve"> </w:t>
-      </w:r>
-      <w:r>
-        <w:rPr>
-          <w:lang w:val="en-AU"/>
-        </w:rPr>
-        <w:t>a</w:t>
-      </w:r>
-      <w:r>
-        <w:rPr>
-          <w:lang w:val="en-AU"/>
-        </w:rPr>
-        <w:t xml:space="preserve"> </w:t>
-      </w:r>
-      <w:r>
-        <w:rPr>
-          <w:lang w:val="en-AU"/>
-        </w:rPr>
-        <w:t>cumulative growing degree day</w:t>
-      </w:r>
-      <w:r>
-        <w:rPr>
-          <w:lang w:val="en-AU"/>
-        </w:rPr>
-        <w:t xml:space="preserve"> </w:t>
-      </w:r>
-      <w:r>
-        <w:rPr>
-          <w:lang w:val="en-AU"/>
-        </w:rPr>
-        <w:t>(</w:t>
-      </w:r>
-      <w:proofErr w:type="spellStart"/>
-      <w:r>
-        <w:rPr>
-          <w:lang w:val="en-AU"/>
-        </w:rPr>
-        <w:t>cum_gdd</w:t>
-      </w:r>
-      <w:proofErr w:type="spellEnd"/>
-      <w:r>
-        <w:rPr>
-          <w:lang w:val="en-AU"/>
-        </w:rPr>
-        <w:t xml:space="preserve">) </w:t>
-      </w:r>
-      <w:r>
-        <w:rPr>
-          <w:lang w:val="en-AU"/>
-        </w:rPr>
-        <w:t xml:space="preserve">variable using temperature records for each site’s nearest </w:t>
-      </w:r>
-      <w:r>
-        <w:rPr>
-          <w:lang w:val="en-AU"/>
-        </w:rPr>
-        <w:t xml:space="preserve">weather </w:t>
-      </w:r>
-      <w:r>
-        <w:rPr>
-          <w:lang w:val="en-AU"/>
-        </w:rPr>
-        <w:t xml:space="preserve">station in </w:t>
-      </w:r>
-      <w:r>
-        <w:rPr>
-          <w:lang w:val="en-AU"/>
-        </w:rPr>
-        <w:t>NO</w:t>
-      </w:r>
-      <w:r>
-        <w:rPr>
-          <w:lang w:val="en-AU"/>
-        </w:rPr>
-        <w:t>OA’s</w:t>
-      </w:r>
-      <w:r>
-        <w:rPr>
-          <w:lang w:val="en-AU"/>
-        </w:rPr>
-        <w:t xml:space="preserve"> Daily Global Historical Climatolog</w:t>
-      </w:r>
-      <w:r>
-        <w:rPr>
-          <w:lang w:val="en-AU"/>
-        </w:rPr>
-        <w:t>y Network</w:t>
-      </w:r>
-      <w:r>
-        <w:rPr>
-          <w:lang w:val="en-AU"/>
-        </w:rPr>
-        <w:t xml:space="preserve"> </w:t>
-      </w:r>
-      <w:r>
-        <w:rPr>
-          <w:lang w:val="en-AU"/>
-        </w:rPr>
-        <w:t xml:space="preserve">daily database as a covariate. </w:t>
-      </w:r>
-      <w:r>
-        <w:rPr>
-          <w:lang w:val="en-AU"/>
-        </w:rPr>
-        <w:t xml:space="preserve">This variable was calculated as the total number of days </w:t>
-      </w:r>
-      <w:r>
-        <w:rPr>
-          <w:lang w:val="en-AU"/>
-        </w:rPr>
-        <w:t>up to the start of the tick season</w:t>
-      </w:r>
-      <w:r>
-        <w:rPr>
-          <w:lang w:val="en-AU"/>
-        </w:rPr>
-        <w:t xml:space="preserve"> (beginning of June each year) in which </w:t>
-      </w:r>
-      <w:r>
-        <w:rPr>
-          <w:lang w:val="en-AU"/>
-        </w:rPr>
-        <w:t>the mean of the</w:t>
-      </w:r>
-      <w:r>
-        <w:rPr>
-          <w:lang w:val="en-AU"/>
-        </w:rPr>
-        <w:t xml:space="preserve"> da</w:t>
-      </w:r>
-      <w:r>
-        <w:rPr>
-          <w:lang w:val="en-AU"/>
-        </w:rPr>
-        <w:t>y’s</w:t>
-      </w:r>
-      <w:r>
-        <w:rPr>
-          <w:lang w:val="en-AU"/>
-        </w:rPr>
-        <w:t xml:space="preserve"> max</w:t>
-      </w:r>
-      <w:r>
-        <w:rPr>
-          <w:lang w:val="en-AU"/>
-        </w:rPr>
-        <w:t>imum</w:t>
-      </w:r>
-      <w:r>
-        <w:rPr>
-          <w:lang w:val="en-AU"/>
-        </w:rPr>
-        <w:t xml:space="preserve"> and min</w:t>
-      </w:r>
-      <w:r>
-        <w:rPr>
-          <w:lang w:val="en-AU"/>
-        </w:rPr>
-        <w:t>imum</w:t>
-      </w:r>
-      <w:r>
-        <w:rPr>
-          <w:lang w:val="en-AU"/>
-        </w:rPr>
-        <w:t xml:space="preserve"> temp</w:t>
-      </w:r>
-      <w:r>
-        <w:rPr>
-          <w:lang w:val="en-AU"/>
-        </w:rPr>
-        <w:t>erature</w:t>
-      </w:r>
-      <w:r>
-        <w:rPr>
-          <w:lang w:val="en-AU"/>
-        </w:rPr>
-        <w:t xml:space="preserve">s </w:t>
-      </w:r>
-      <w:r>
-        <w:rPr>
-          <w:lang w:val="en-AU"/>
-        </w:rPr>
-        <w:t>was</w:t>
-      </w:r>
-      <w:r>
-        <w:rPr>
-          <w:lang w:val="en-AU"/>
-        </w:rPr>
-        <w:t xml:space="preserve"> above </w:t>
-      </w:r>
-      <w:r>
-        <w:rPr>
-          <w:lang w:val="en-AU"/>
-        </w:rPr>
-        <w:t>a</w:t>
-      </w:r>
-      <w:r>
-        <w:rPr>
-          <w:lang w:val="en-AU"/>
-        </w:rPr>
-        <w:t xml:space="preserve"> threshold</w:t>
-      </w:r>
-      <w:r>
-        <w:rPr>
-          <w:lang w:val="en-AU"/>
-        </w:rPr>
-        <w:t xml:space="preserve"> of 0</w:t>
-      </w:r>
-      <w:r>
-        <w:rPr>
-          <w:rFonts w:cstheme="minorHAnsi"/>
-          <w:lang w:val="en-AU"/>
-        </w:rPr>
-        <w:t>°</w:t>
-      </w:r>
-      <w:r>
-        <w:rPr>
-          <w:lang w:val="en-AU"/>
-        </w:rPr>
-        <w:t xml:space="preserve"> C.</w:t>
-      </w:r>
-      <w:r>
-        <w:rPr>
-          <w:lang w:val="en-AU"/>
-        </w:rPr>
-        <w:t xml:space="preserve"> </w:t>
-      </w:r>
-      <w:r>
-        <w:rPr>
-          <w:lang w:val="en-AU"/>
-        </w:rPr>
-        <w:t xml:space="preserve">We then </w:t>
-      </w:r>
-      <w:r>
-        <w:rPr>
-          <w:lang w:val="en-AU"/>
-        </w:rPr>
-        <w:t xml:space="preserve">fit </w:t>
-      </w:r>
-      <w:r>
-        <w:rPr>
-          <w:lang w:val="en-AU"/>
-        </w:rPr>
-        <w:t xml:space="preserve">species-specific </w:t>
-      </w:r>
-      <w:r>
-        <w:rPr>
-          <w:lang w:val="en-AU"/>
-        </w:rPr>
-        <w:t xml:space="preserve">dynamic factor GAMs to four years of data </w:t>
-      </w:r>
-      <w:r>
-        <w:rPr>
-          <w:lang w:val="en-AU"/>
-        </w:rPr>
-        <w:t xml:space="preserve">(2015 – 2018) </w:t>
-      </w:r>
-      <w:r>
-        <w:rPr>
-          <w:lang w:val="en-AU"/>
-        </w:rPr>
-        <w:t>for</w:t>
-      </w:r>
-      <w:r>
-        <w:rPr>
-          <w:lang w:val="en-AU"/>
-        </w:rPr>
-        <w:t xml:space="preserve"> </w:t>
-      </w:r>
-      <w:r>
-        <w:rPr>
-          <w:lang w:val="en-AU"/>
-        </w:rPr>
-        <w:t>17</w:t>
-      </w:r>
-      <w:r>
-        <w:rPr>
-          <w:lang w:val="en-AU"/>
-        </w:rPr>
-        <w:t xml:space="preserve"> </w:t>
-      </w:r>
-      <w:r>
-        <w:rPr>
-          <w:i/>
-          <w:iCs/>
-          <w:lang w:val="en-AU"/>
-        </w:rPr>
-        <w:t xml:space="preserve">A. </w:t>
-      </w:r>
-      <w:proofErr w:type="spellStart"/>
-      <w:r>
-        <w:rPr>
-          <w:i/>
-          <w:iCs/>
-          <w:lang w:val="en-AU"/>
-        </w:rPr>
-        <w:t>americanum</w:t>
-      </w:r>
-      <w:proofErr w:type="spellEnd"/>
-      <w:r>
-        <w:rPr>
-          <w:lang w:val="en-AU"/>
-        </w:rPr>
-        <w:t xml:space="preserve"> </w:t>
-      </w:r>
-      <w:r>
-        <w:rPr>
-          <w:lang w:val="en-AU"/>
-        </w:rPr>
-        <w:t xml:space="preserve">plots </w:t>
-      </w:r>
-      <w:r>
-        <w:rPr>
-          <w:lang w:val="en-AU"/>
-        </w:rPr>
-        <w:t>(taken across 7 NEON sites)</w:t>
-      </w:r>
-      <w:r>
-        <w:rPr>
-          <w:lang w:val="en-AU"/>
-        </w:rPr>
-        <w:t xml:space="preserve"> and for</w:t>
-      </w:r>
-      <w:r>
-        <w:rPr>
-          <w:lang w:val="en-AU"/>
-        </w:rPr>
-        <w:t xml:space="preserve"> </w:t>
-      </w:r>
-      <w:r>
-        <w:rPr>
-          <w:lang w:val="en-AU"/>
-        </w:rPr>
-        <w:t xml:space="preserve">eight </w:t>
-      </w:r>
-      <w:r>
-        <w:rPr>
-          <w:i/>
-          <w:iCs/>
-          <w:lang w:val="en-AU"/>
-        </w:rPr>
-        <w:t>I. scapularis</w:t>
-      </w:r>
-      <w:r>
-        <w:rPr>
-          <w:lang w:val="en-AU"/>
-        </w:rPr>
-        <w:t xml:space="preserve"> </w:t>
-      </w:r>
-      <w:r>
-        <w:rPr>
-          <w:lang w:val="en-AU"/>
-        </w:rPr>
-        <w:t xml:space="preserve">plots </w:t>
-      </w:r>
-      <w:r>
-        <w:rPr>
-          <w:lang w:val="en-AU"/>
-        </w:rPr>
-        <w:t>(</w:t>
-      </w:r>
-      <w:r>
-        <w:rPr>
-          <w:lang w:val="en-AU"/>
-        </w:rPr>
-        <w:t xml:space="preserve">across three </w:t>
-      </w:r>
-      <w:r>
-        <w:rPr>
-          <w:lang w:val="en-AU"/>
-        </w:rPr>
-        <w:t xml:space="preserve">NEON </w:t>
-      </w:r>
-      <w:r>
-        <w:rPr>
-          <w:lang w:val="en-AU"/>
-        </w:rPr>
-        <w:t>sites</w:t>
-      </w:r>
-      <w:r>
-        <w:rPr>
-          <w:lang w:val="en-AU"/>
-        </w:rPr>
-        <w:t>).</w:t>
-      </w:r>
-      <w:r>
-        <w:rPr>
-          <w:lang w:val="en-AU"/>
-        </w:rPr>
-        <w:t xml:space="preserve"> </w:t>
-      </w:r>
-      <w:r>
-        <w:rPr>
-          <w:lang w:val="en-AU"/>
-        </w:rPr>
-        <w:t xml:space="preserve">Timepoints during the winter period (epidemiological weeks 1-14 and 42-53) were removed prior to modelling as no observations occurred for any series during this period. </w:t>
       </w:r>
       <w:r>
         <w:rPr>
@@ -11136,14 +10900,12 @@
         </w:rPr>
         <w:t xml:space="preserve"> site-level effects of </w:t>
       </w:r>
-      <w:proofErr w:type="spellStart"/>
       <w:r>
         <w:rPr>
           <w:lang w:val="en-AU"/>
         </w:rPr>
         <w:t>cum_gdd</w:t>
       </w:r>
-      <w:proofErr w:type="spellEnd"/>
       <w:r>
         <w:rPr>
           <w:lang w:val="en-AU"/>
@@ -11174,87 +10936,7 @@
           <w:iCs/>
           <w:lang w:val="en-AU"/>
         </w:rPr>
-        <w:t xml:space="preserve">y ~ </w:t>
-      </w:r>
-      <w:proofErr w:type="spellStart"/>
-      <w:r>
-        <w:rPr>
-          <w:i/>
-          <w:iCs/>
-          <w:lang w:val="en-AU"/>
-        </w:rPr>
-        <w:t>siteID</w:t>
-      </w:r>
-      <w:proofErr w:type="spellEnd"/>
-      <w:r>
-        <w:rPr>
-          <w:i/>
-          <w:iCs/>
-          <w:lang w:val="en-AU"/>
-        </w:rPr>
-        <w:t xml:space="preserve"> + </w:t>
-      </w:r>
-      <w:proofErr w:type="gramStart"/>
-      <w:r>
-        <w:rPr>
-          <w:i/>
-          <w:iCs/>
-          <w:lang w:val="en-AU"/>
-        </w:rPr>
-        <w:t>s(</w:t>
-      </w:r>
-      <w:proofErr w:type="spellStart"/>
-      <w:proofErr w:type="gramEnd"/>
-      <w:r>
-        <w:rPr>
-          <w:i/>
-          <w:iCs/>
-          <w:lang w:val="en-AU"/>
-        </w:rPr>
-        <w:t>cum_gdd</w:t>
-      </w:r>
-      <w:proofErr w:type="spellEnd"/>
-      <w:r>
-        <w:rPr>
-          <w:i/>
-          <w:iCs/>
-          <w:lang w:val="en-AU"/>
-        </w:rPr>
-        <w:t xml:space="preserve">, by = </w:t>
-      </w:r>
-      <w:proofErr w:type="spellStart"/>
-      <w:r>
-        <w:rPr>
-          <w:i/>
-          <w:iCs/>
-          <w:lang w:val="en-AU"/>
-        </w:rPr>
-        <w:t>siteID</w:t>
-      </w:r>
-      <w:proofErr w:type="spellEnd"/>
-      <w:r>
-        <w:rPr>
-          <w:i/>
-          <w:iCs/>
-          <w:lang w:val="en-AU"/>
-        </w:rPr>
-        <w:t xml:space="preserve">, k = 3) </w:t>
-      </w:r>
-      <w:r>
-        <w:rPr>
-          <w:i/>
-          <w:iCs/>
-          <w:lang w:val="en-AU"/>
-        </w:rPr>
-        <w:t>–</w:t>
-      </w:r>
-      <w:r>
-        <w:rPr>
-          <w:i/>
-          <w:iCs/>
-          <w:lang w:val="en-AU"/>
-        </w:rPr>
-        <w:t xml:space="preserve"> 1</w:t>
+        <w:t>y ~ siteID + s(cum_gdd, by = siteID, k = 3)</w:t>
       </w:r>
     </w:p>
     <w:p>
@@ -11304,14 +10986,12 @@
         </w:rPr>
         <w:t xml:space="preserve">site-level </w:t>
       </w:r>
-      <w:proofErr w:type="spellStart"/>
       <w:r>
         <w:rPr>
           <w:lang w:val="en-AU"/>
         </w:rPr>
         <w:t>cum_gdd</w:t>
       </w:r>
-      <w:proofErr w:type="spellEnd"/>
       <w:r>
         <w:rPr>
           <w:lang w:val="en-AU"/>
@@ -11336,87 +11016,23 @@
           <w:iCs/>
           <w:lang w:val="en-AU"/>
         </w:rPr>
-        <w:t xml:space="preserve">y ~ </w:t>
-      </w:r>
-      <w:proofErr w:type="spellStart"/>
+        <w:t xml:space="preserve">y ~ siteID + s(cum_gdd, by = siteID, k = 3) + s(season, k = </w:t>
+      </w:r>
       <w:r>
         <w:rPr>
           <w:i/>
           <w:iCs/>
           <w:lang w:val="en-AU"/>
         </w:rPr>
-        <w:t>siteID</w:t>
-      </w:r>
-      <w:proofErr w:type="spellEnd"/>
+        <w:t>26</w:t>
+      </w:r>
       <w:r>
         <w:rPr>
           <w:i/>
           <w:iCs/>
           <w:lang w:val="en-AU"/>
         </w:rPr>
-        <w:t xml:space="preserve"> + </w:t>
-      </w:r>
-      <w:proofErr w:type="gramStart"/>
-      <w:r>
-        <w:rPr>
-          <w:i/>
-          <w:iCs/>
-          <w:lang w:val="en-AU"/>
-        </w:rPr>
-        <w:t>s(</w:t>
-      </w:r>
-      <w:proofErr w:type="spellStart"/>
-      <w:proofErr w:type="gramEnd"/>
-      <w:r>
-        <w:rPr>
-          <w:i/>
-          <w:iCs/>
-          <w:lang w:val="en-AU"/>
-        </w:rPr>
-        <w:t>cum_gdd</w:t>
-      </w:r>
-      <w:proofErr w:type="spellEnd"/>
-      <w:r>
-        <w:rPr>
-          <w:i/>
-          <w:iCs/>
-          <w:lang w:val="en-AU"/>
-        </w:rPr>
-        <w:t xml:space="preserve">, by = </w:t>
-      </w:r>
-      <w:proofErr w:type="spellStart"/>
-      <w:r>
-        <w:rPr>
-          <w:i/>
-          <w:iCs/>
-          <w:lang w:val="en-AU"/>
-        </w:rPr>
-        <w:t>siteID</w:t>
-      </w:r>
-      <w:proofErr w:type="spellEnd"/>
-      <w:r>
-        <w:rPr>
-          <w:i/>
-          <w:iCs/>
-          <w:lang w:val="en-AU"/>
-        </w:rPr>
-        <w:t xml:space="preserve">, k = 3) + s(season, k = 12, m = 2, bs = 'cc') </w:t>
-      </w:r>
-      <w:r>
-        <w:rPr>
-          <w:i/>
-          <w:iCs/>
-          <w:lang w:val="en-AU"/>
-        </w:rPr>
-        <w:t>–</w:t>
-      </w:r>
-      <w:r>
-        <w:rPr>
-          <w:i/>
-          <w:iCs/>
-          <w:lang w:val="en-AU"/>
-        </w:rPr>
-        <w:t xml:space="preserve"> 1</w:t>
+        <w:t xml:space="preserve">, m = 2, bs = 'cc') </w:t>
       </w:r>
     </w:p>
     <w:p>
@@ -11514,89 +11130,39 @@
           <w:iCs/>
           <w:lang w:val="en-AU"/>
         </w:rPr>
-        <w:t xml:space="preserve">y ~ </w:t>
-      </w:r>
-      <w:proofErr w:type="spellStart"/>
+        <w:t xml:space="preserve">y ~ siteID + s(cum_gdd, by = siteID, k = 3) + s(season, k = </w:t>
+      </w:r>
       <w:r>
         <w:rPr>
           <w:i/>
           <w:iCs/>
           <w:lang w:val="en-AU"/>
         </w:rPr>
-        <w:t>siteID</w:t>
-      </w:r>
-      <w:proofErr w:type="spellEnd"/>
+        <w:t>2</w:t>
+      </w:r>
       <w:r>
         <w:rPr>
           <w:i/>
           <w:iCs/>
           <w:lang w:val="en-AU"/>
         </w:rPr>
-        <w:t xml:space="preserve"> + </w:t>
-      </w:r>
-      <w:proofErr w:type="gramStart"/>
+        <w:t xml:space="preserve">6, m = 2, bs = 'cc') + s(season, by = siteID, m = 1, k = </w:t>
+      </w:r>
       <w:r>
         <w:rPr>
           <w:i/>
           <w:iCs/>
           <w:lang w:val="en-AU"/>
         </w:rPr>
-        <w:t>s(</w:t>
-      </w:r>
-      <w:proofErr w:type="spellStart"/>
-      <w:proofErr w:type="gramEnd"/>
+        <w:t>6</w:t>
+      </w:r>
       <w:r>
         <w:rPr>
           <w:i/>
           <w:iCs/>
           <w:lang w:val="en-AU"/>
         </w:rPr>
-        <w:t>cum_gdd</w:t>
-      </w:r>
-      <w:proofErr w:type="spellEnd"/>
-      <w:r>
-        <w:rPr>
-          <w:i/>
-          <w:iCs/>
-          <w:lang w:val="en-AU"/>
-        </w:rPr>
-        <w:t xml:space="preserve">, by = </w:t>
-      </w:r>
-      <w:proofErr w:type="spellStart"/>
-      <w:r>
-        <w:rPr>
-          <w:i/>
-          <w:iCs/>
-          <w:lang w:val="en-AU"/>
-        </w:rPr>
-        <w:t>siteID</w:t>
-      </w:r>
-      <w:proofErr w:type="spellEnd"/>
-      <w:r>
-        <w:rPr>
-          <w:i/>
-          <w:iCs/>
-          <w:lang w:val="en-AU"/>
-        </w:rPr>
-        <w:t xml:space="preserve">, k = 3) + s(season, k = 6, m = 2, bs = 'cc') + s(season, by = </w:t>
-      </w:r>
-      <w:proofErr w:type="spellStart"/>
-      <w:r>
-        <w:rPr>
-          <w:i/>
-          <w:iCs/>
-          <w:lang w:val="en-AU"/>
-        </w:rPr>
-        <w:t>siteID</w:t>
-      </w:r>
-      <w:proofErr w:type="spellEnd"/>
-      <w:r>
-        <w:rPr>
-          <w:i/>
-          <w:iCs/>
-          <w:lang w:val="en-AU"/>
-        </w:rPr>
-        <w:t>, m = 1, k = 8) - 1</w:t>
+        <w:t>)</w:t>
       </w:r>
     </w:p>
     <w:p>
@@ -11634,185 +11200,251 @@
           <w:iCs/>
           <w:lang w:val="en-AU"/>
         </w:rPr>
-        <w:t xml:space="preserve">y ~ </w:t>
-      </w:r>
-      <w:proofErr w:type="spellStart"/>
+        <w:t xml:space="preserve">y ~ siteID + s(cum_gdd, by = siteID, k = 3) + s(season, k = </w:t>
+      </w:r>
       <w:r>
         <w:rPr>
           <w:i/>
           <w:iCs/>
           <w:lang w:val="en-AU"/>
         </w:rPr>
-        <w:t>siteID</w:t>
-      </w:r>
-      <w:proofErr w:type="spellEnd"/>
+        <w:t>2</w:t>
+      </w:r>
       <w:r>
         <w:rPr>
           <w:i/>
           <w:iCs/>
           <w:lang w:val="en-AU"/>
         </w:rPr>
-        <w:t xml:space="preserve"> + </w:t>
-      </w:r>
-      <w:proofErr w:type="gramStart"/>
+        <w:t xml:space="preserve">6, m = 2, bs = 'cc') + s(season, by = series, m = 1, k = </w:t>
+      </w:r>
       <w:r>
         <w:rPr>
           <w:i/>
           <w:iCs/>
           <w:lang w:val="en-AU"/>
         </w:rPr>
-        <w:t>s(</w:t>
-      </w:r>
-      <w:proofErr w:type="spellStart"/>
-      <w:proofErr w:type="gramEnd"/>
+        <w:t>4</w:t>
+      </w:r>
       <w:r>
         <w:rPr>
           <w:i/>
           <w:iCs/>
           <w:lang w:val="en-AU"/>
         </w:rPr>
-        <w:t>cum_gdd</w:t>
-      </w:r>
-      <w:proofErr w:type="spellEnd"/>
+        <w:t>)</w:t>
+      </w:r>
+    </w:p>
+    <w:p>
+      <w:pPr>
+        <w:ind w:left="360"/>
+        <w:rPr>
+          <w:lang w:val="en-AU"/>
+        </w:rPr>
+      </w:pPr>
+    </w:p>
+    <w:p>
+      <w:pPr>
+        <w:ind w:left="360"/>
+        <w:rPr>
+          <w:lang w:val="en-AU"/>
+        </w:rPr>
+      </w:pPr>
+      <w:r>
+        <w:rPr>
+          <w:lang w:val="en-AU"/>
+        </w:rPr>
+        <w:t>We used d</w:t>
+      </w:r>
+      <w:r>
+        <w:rPr>
+          <w:lang w:val="en-AU"/>
+        </w:rPr>
+        <w:t xml:space="preserve">ynamic factor models </w:t>
+      </w:r>
+      <w:r>
+        <w:rPr>
+          <w:lang w:val="en-AU"/>
+        </w:rPr>
+        <w:t>(</w:t>
+      </w:r>
       <w:r>
         <w:rPr>
           <w:i/>
           <w:iCs/>
           <w:lang w:val="en-AU"/>
         </w:rPr>
-        <w:t xml:space="preserve">, by = </w:t>
-      </w:r>
-      <w:proofErr w:type="spellStart"/>
+        <w:t>K</w:t>
+      </w:r>
+      <w:r>
+        <w:rPr>
+          <w:lang w:val="en-AU"/>
+        </w:rPr>
+        <w:t xml:space="preserve"> = 3 fo</w:t>
+      </w:r>
+      <w:r>
+        <w:rPr>
+          <w:lang w:val="en-AU"/>
+        </w:rPr>
+        <w:t>r</w:t>
+      </w:r>
       <w:r>
         <w:rPr>
           <w:i/>
           <w:iCs/>
           <w:lang w:val="en-AU"/>
         </w:rPr>
-        <w:t>siteID</w:t>
-      </w:r>
-      <w:proofErr w:type="spellEnd"/>
+        <w:t xml:space="preserve"> Ixodes</w:t>
+      </w:r>
+      <w:r>
+        <w:rPr>
+          <w:lang w:val="en-AU"/>
+        </w:rPr>
+        <w:t xml:space="preserve"> and </w:t>
+      </w:r>
       <w:r>
         <w:rPr>
           <w:i/>
           <w:iCs/>
           <w:lang w:val="en-AU"/>
         </w:rPr>
-        <w:t>, k = 3) + s(season, k = 6, m = 2, bs = 'cc') + s(season, by = series, m = 1, k = 8) - 1</w:t>
+        <w:t>K</w:t>
+      </w:r>
+      <w:r>
+        <w:rPr>
+          <w:lang w:val="en-AU"/>
+        </w:rPr>
+        <w:t xml:space="preserve"> = </w:t>
+      </w:r>
+      <w:r>
+        <w:rPr>
+          <w:lang w:val="en-AU"/>
+        </w:rPr>
+        <w:t xml:space="preserve">5 for </w:t>
+      </w:r>
+      <w:r>
+        <w:rPr>
+          <w:i/>
+          <w:iCs/>
+          <w:lang w:val="en-AU"/>
+        </w:rPr>
+        <w:t>Amblyomma</w:t>
+      </w:r>
+      <w:r>
+        <w:rPr>
+          <w:lang w:val="en-AU"/>
+        </w:rPr>
+        <w:t>) following random walk processes for the trends</w:t>
+      </w:r>
+      <w:r>
+        <w:rPr>
+          <w:lang w:val="en-AU"/>
+        </w:rPr>
+        <w:t xml:space="preserve"> and </w:t>
+      </w:r>
+      <w:r>
+        <w:rPr>
+          <w:lang w:val="en-AU"/>
+        </w:rPr>
+        <w:t xml:space="preserve">assumed a Negative Binomial distribution for the observations. </w:t>
+      </w:r>
+      <w:r>
+        <w:rPr>
+          <w:lang w:val="en-AU"/>
+        </w:rPr>
+        <w:t>E</w:t>
+      </w:r>
+      <w:r>
+        <w:rPr>
+          <w:lang w:val="en-AU"/>
+        </w:rPr>
+        <w:t xml:space="preserve">ach model was estimated using two MCMC chains for </w:t>
+      </w:r>
+      <w:r>
+        <w:rPr>
+          <w:lang w:val="en-AU"/>
+        </w:rPr>
+        <w:t>15</w:t>
+      </w:r>
+      <w:r>
+        <w:rPr>
+          <w:lang w:val="en-AU"/>
+        </w:rPr>
+        <w:t xml:space="preserve">,000 iterations as burnin. </w:t>
+      </w:r>
+      <w:r>
+        <w:rPr>
+          <w:lang w:val="en-AU"/>
+        </w:rPr>
+        <w:t xml:space="preserve">We collected 2000 posterior samples to evaluate parameter estimates and inspect forecasts. </w:t>
+      </w:r>
+      <w:r>
+        <w:rPr>
+          <w:lang w:val="en-AU"/>
+        </w:rPr>
+        <w:t xml:space="preserve">The 2019 observations for each plot were </w:t>
+      </w:r>
+      <w:r>
+        <w:rPr>
+          <w:lang w:val="en-AU"/>
+        </w:rPr>
+        <w:t>held out</w:t>
+      </w:r>
+      <w:r>
+        <w:rPr>
+          <w:lang w:val="en-AU"/>
+        </w:rPr>
+        <w:t xml:space="preserve"> as testing data to evaluate model forecasts</w:t>
+      </w:r>
+      <w:r>
+        <w:rPr>
+          <w:lang w:val="en-AU"/>
+        </w:rPr>
+        <w:t xml:space="preserve"> using the same evaluation criteria as in the simulation</w:t>
+      </w:r>
+      <w:r>
+        <w:rPr>
+          <w:lang w:val="en-AU"/>
+        </w:rPr>
+        <w:t xml:space="preserve">s </w:t>
+      </w:r>
+      <w:r>
+        <w:rPr>
+          <w:lang w:val="en-AU"/>
+        </w:rPr>
+        <w:t>above</w:t>
+      </w:r>
+      <w:r>
+        <w:rPr>
+          <w:lang w:val="en-AU"/>
+        </w:rPr>
+        <w:t>.</w:t>
       </w:r>
     </w:p>
     <w:p>
       <w:pPr>
-        <w:ind w:left="360"/>
-        <w:rPr>
+        <w:rPr>
+          <w:b/>
+          <w:bCs/>
           <w:lang w:val="en-AU"/>
         </w:rPr>
       </w:pPr>
     </w:p>
     <w:p>
       <w:pPr>
-        <w:ind w:left="360"/>
-        <w:rPr>
-          <w:lang w:val="en-AU"/>
-        </w:rPr>
-      </w:pPr>
-      <w:r>
-        <w:rPr>
-          <w:lang w:val="en-AU"/>
-        </w:rPr>
-        <w:t>Given the model complexities and large proportions of missingness</w:t>
-      </w:r>
-      <w:r>
-        <w:rPr>
-          <w:lang w:val="en-AU"/>
-        </w:rPr>
-        <w:t xml:space="preserve"> (up to 35% for some series)</w:t>
-      </w:r>
-      <w:r>
-        <w:rPr>
-          <w:lang w:val="en-AU"/>
-        </w:rPr>
-        <w:t>, e</w:t>
-      </w:r>
-      <w:r>
-        <w:rPr>
-          <w:lang w:val="en-AU"/>
-        </w:rPr>
-        <w:t xml:space="preserve">ach model was estimated using two MCMC chains for </w:t>
-      </w:r>
-      <w:r>
-        <w:rPr>
-          <w:lang w:val="en-AU"/>
-        </w:rPr>
-        <w:t>10</w:t>
-      </w:r>
-      <w:r>
-        <w:rPr>
-          <w:lang w:val="en-AU"/>
-        </w:rPr>
-        <w:t xml:space="preserve">0,000 iterations as </w:t>
-      </w:r>
-      <w:proofErr w:type="spellStart"/>
-      <w:r>
-        <w:rPr>
-          <w:lang w:val="en-AU"/>
-        </w:rPr>
-        <w:t>burnin</w:t>
-      </w:r>
-      <w:proofErr w:type="spellEnd"/>
-      <w:r>
-        <w:rPr>
-          <w:lang w:val="en-AU"/>
-        </w:rPr>
-        <w:t xml:space="preserve">. </w:t>
-      </w:r>
-      <w:r>
-        <w:rPr>
-          <w:lang w:val="en-AU"/>
-        </w:rPr>
-        <w:t xml:space="preserve">We collected 2000 posterior samples to evaluate parameter estimates and inspect forecasts. </w:t>
-      </w:r>
-      <w:r>
-        <w:rPr>
-          <w:lang w:val="en-AU"/>
-        </w:rPr>
-        <w:t xml:space="preserve">The 2019 observations for each plot were </w:t>
-      </w:r>
-      <w:r>
-        <w:rPr>
-          <w:lang w:val="en-AU"/>
-        </w:rPr>
-        <w:t>held out</w:t>
-      </w:r>
-      <w:r>
-        <w:rPr>
-          <w:lang w:val="en-AU"/>
-        </w:rPr>
-        <w:t xml:space="preserve"> as testing data to evaluate model forecasts</w:t>
-      </w:r>
-      <w:r>
-        <w:rPr>
-          <w:lang w:val="en-AU"/>
-        </w:rPr>
-        <w:t xml:space="preserve"> using the same evaluation criteria as in the simulation</w:t>
-      </w:r>
-      <w:r>
-        <w:rPr>
-          <w:lang w:val="en-AU"/>
-        </w:rPr>
-        <w:t xml:space="preserve">s </w:t>
-      </w:r>
-      <w:r>
-        <w:rPr>
-          <w:lang w:val="en-AU"/>
-        </w:rPr>
-        <w:t>above</w:t>
-      </w:r>
-      <w:r>
-        <w:rPr>
-          <w:lang w:val="en-AU"/>
-        </w:rPr>
-        <w:t>.</w:t>
+        <w:rPr>
+          <w:b/>
+          <w:bCs/>
+          <w:lang w:val="en-AU"/>
+        </w:rPr>
+      </w:pPr>
+      <w:r>
+        <w:rPr>
+          <w:b/>
+          <w:bCs/>
+          <w:lang w:val="en-AU"/>
+        </w:rPr>
+        <w:t>RESULTS</w:t>
       </w:r>
     </w:p>
     <w:p>
@@ -11823,45 +11455,18 @@
           <w:lang w:val="en-AU"/>
         </w:rPr>
       </w:pPr>
+      <w:r>
+        <w:rPr>
+          <w:b/>
+          <w:bCs/>
+          <w:lang w:val="en-AU"/>
+        </w:rPr>
+        <w:t>Simulation results</w:t>
+      </w:r>
     </w:p>
     <w:p>
       <w:pPr>
         <w:rPr>
-          <w:b/>
-          <w:bCs/>
-          <w:lang w:val="en-AU"/>
-        </w:rPr>
-      </w:pPr>
-      <w:r>
-        <w:rPr>
-          <w:b/>
-          <w:bCs/>
-          <w:lang w:val="en-AU"/>
-        </w:rPr>
-        <w:lastRenderedPageBreak/>
-        <w:t>RESULTS</w:t>
-      </w:r>
-    </w:p>
-    <w:p>
-      <w:pPr>
-        <w:rPr>
-          <w:b/>
-          <w:bCs/>
-          <w:lang w:val="en-AU"/>
-        </w:rPr>
-      </w:pPr>
-      <w:r>
-        <w:rPr>
-          <w:b/>
-          <w:bCs/>
-          <w:lang w:val="en-AU"/>
-        </w:rPr>
-        <w:t>Simulation results</w:t>
-      </w:r>
-    </w:p>
-    <w:p>
-      <w:pPr>
-        <w:rPr>
           <w:lang w:val="en-AU"/>
         </w:rPr>
       </w:pPr>
@@ -11925,7 +11530,6 @@
         </w:rPr>
         <w:t xml:space="preserve">static GAMs estimated using </w:t>
       </w:r>
-      <w:proofErr w:type="spellStart"/>
       <w:r>
         <w:rPr>
           <w:i/>
@@ -11934,7 +11538,6 @@
         </w:rPr>
         <w:t>mgcv</w:t>
       </w:r>
-      <w:proofErr w:type="spellEnd"/>
       <w:r>
         <w:rPr>
           <w:lang w:val="en-AU"/>
@@ -11971,7 +11574,6 @@
         </w:rPr>
         <w:t xml:space="preserve">suggested that </w:t>
       </w:r>
-      <w:proofErr w:type="spellStart"/>
       <w:r>
         <w:rPr>
           <w:i/>
@@ -11980,7 +11582,6 @@
         </w:rPr>
         <w:t>mgcv</w:t>
       </w:r>
-      <w:proofErr w:type="spellEnd"/>
       <w:r>
         <w:rPr>
           <w:lang w:val="en-AU"/>
@@ -12041,7 +11642,6 @@
         </w:rPr>
         <w:t xml:space="preserve">strength increased, </w:t>
       </w:r>
-      <w:proofErr w:type="spellStart"/>
       <w:r>
         <w:rPr>
           <w:i/>
@@ -12050,7 +11650,6 @@
         </w:rPr>
         <w:t>mgcv</w:t>
       </w:r>
-      <w:proofErr w:type="spellEnd"/>
       <w:r>
         <w:rPr>
           <w:lang w:val="en-AU"/>
@@ -12111,7 +11710,6 @@
         </w:rPr>
         <w:t xml:space="preserve">, with no comparisons favouring the </w:t>
       </w:r>
-      <w:proofErr w:type="spellStart"/>
       <w:r>
         <w:rPr>
           <w:i/>
@@ -12120,7 +11718,6 @@
         </w:rPr>
         <w:t>mgcv</w:t>
       </w:r>
-      <w:proofErr w:type="spellEnd"/>
       <w:r>
         <w:rPr>
           <w:lang w:val="en-AU"/>
@@ -12227,7 +11824,6 @@
         </w:rPr>
         <w:t xml:space="preserve"> The Seasonal GAM was fitted using R package </w:t>
       </w:r>
-      <w:proofErr w:type="spellStart"/>
       <w:r>
         <w:rPr>
           <w:i/>
@@ -12236,7 +11832,6 @@
         </w:rPr>
         <w:t>mgcv</w:t>
       </w:r>
-      <w:proofErr w:type="spellEnd"/>
       <w:r>
         <w:rPr>
           <w:lang w:val="en-AU"/>
@@ -12249,64 +11844,127 @@
           <w:iCs/>
           <w:lang w:val="en-AU"/>
         </w:rPr>
-        <w:t>m</w:t>
-      </w:r>
-      <w:proofErr w:type="spellStart"/>
+        <w:t>mvgam</w:t>
+      </w:r>
+      <w:r>
+        <w:rPr>
+          <w:lang w:val="en-AU"/>
+        </w:rPr>
+        <w:t xml:space="preserve"> package.</w:t>
+      </w:r>
+    </w:p>
+    <w:p>
+      <w:pPr>
+        <w:rPr>
+          <w:lang w:val="en-AU"/>
+        </w:rPr>
+      </w:pPr>
+    </w:p>
+    <w:p>
+      <w:pPr>
+        <w:rPr>
+          <w:lang w:val="en-AU"/>
+        </w:rPr>
+      </w:pPr>
+      <w:r>
+        <w:rPr>
+          <w:lang w:val="en-AU"/>
+        </w:rPr>
+        <w:t xml:space="preserve">Comparisons of 90% interval coverages strongly favoured the two dynamic GAMs </w:t>
+      </w:r>
+      <w:r>
+        <w:rPr>
+          <w:lang w:val="en-AU"/>
+        </w:rPr>
+        <w:t>(</w:t>
+      </w:r>
+      <w:r>
+        <w:rPr>
+          <w:lang w:val="en-AU"/>
+        </w:rPr>
+        <w:t xml:space="preserve">Figure 3). While all models tended to provide intervals that were too narrow (coverage &lt; 0.9), </w:t>
+      </w:r>
+      <w:r>
+        <w:rPr>
+          <w:lang w:val="en-AU"/>
+        </w:rPr>
+        <w:lastRenderedPageBreak/>
+        <w:t xml:space="preserve">intervals for the two dynamic GAMs frequently included 25 – 35% more of the out of sample observations than did the </w:t>
+      </w:r>
       <w:r>
         <w:rPr>
           <w:i/>
           <w:iCs/>
           <w:lang w:val="en-AU"/>
         </w:rPr>
-        <w:t>vgam</w:t>
-      </w:r>
-      <w:proofErr w:type="spellEnd"/>
-      <w:r>
-        <w:rPr>
-          <w:lang w:val="en-AU"/>
-        </w:rPr>
-        <w:t xml:space="preserve"> package.</w:t>
-      </w:r>
-    </w:p>
-    <w:p>
-      <w:pPr>
-        <w:rPr>
-          <w:lang w:val="en-AU"/>
-        </w:rPr>
-      </w:pPr>
-    </w:p>
-    <w:p>
-      <w:pPr>
-        <w:rPr>
-          <w:lang w:val="en-AU"/>
-        </w:rPr>
-      </w:pPr>
-      <w:r>
-        <w:rPr>
-          <w:lang w:val="en-AU"/>
-        </w:rPr>
-        <w:t xml:space="preserve">Comparisons of 90% interval coverages strongly favoured the two dynamic GAMs </w:t>
-      </w:r>
-      <w:r>
-        <w:rPr>
-          <w:lang w:val="en-AU"/>
-        </w:rPr>
-        <w:t>(</w:t>
-      </w:r>
-      <w:r>
-        <w:rPr>
-          <w:lang w:val="en-AU"/>
-        </w:rPr>
-        <w:t xml:space="preserve">Figure 3). While all models tended to provide intervals that were too narrow (coverage &lt; 0.9), intervals for the two dynamic GAMs frequently included 25 – 35% more of the out of sample </w:t>
-      </w:r>
-      <w:r>
-        <w:rPr>
-          <w:lang w:val="en-AU"/>
-        </w:rPr>
-        <w:lastRenderedPageBreak/>
-        <w:t xml:space="preserve">observations than did the </w:t>
-      </w:r>
-      <w:proofErr w:type="spellStart"/>
+        <w:t>mgcv</w:t>
+      </w:r>
+      <w:r>
+        <w:rPr>
+          <w:lang w:val="en-AU"/>
+        </w:rPr>
+        <w:t xml:space="preserve"> intervals. Again</w:t>
+      </w:r>
+      <w:r>
+        <w:rPr>
+          <w:lang w:val="en-AU"/>
+        </w:rPr>
+        <w:t>,</w:t>
+      </w:r>
+      <w:r>
+        <w:rPr>
+          <w:lang w:val="en-AU"/>
+        </w:rPr>
+        <w:t xml:space="preserve"> the seasonal dynamic GAM </w:t>
+      </w:r>
+      <w:r>
+        <w:rPr>
+          <w:lang w:val="en-AU"/>
+        </w:rPr>
+        <w:t>performed worse than its nonseasonal counterpart when the trend was strong</w:t>
+      </w:r>
+      <w:r>
+        <w:rPr>
+          <w:lang w:val="en-AU"/>
+        </w:rPr>
+        <w:t xml:space="preserve">, </w:t>
+      </w:r>
+      <w:r>
+        <w:rPr>
+          <w:lang w:val="en-AU"/>
+        </w:rPr>
+        <w:t>while both dynamic GAMs were comparable in the remaining comparisons</w:t>
+      </w:r>
+      <w:r>
+        <w:rPr>
+          <w:lang w:val="en-AU"/>
+        </w:rPr>
+        <w:t xml:space="preserve"> (Figure </w:t>
+      </w:r>
+      <w:r>
+        <w:rPr>
+          <w:lang w:val="en-AU"/>
+        </w:rPr>
+        <w:t>3</w:t>
+      </w:r>
+      <w:r>
+        <w:rPr>
+          <w:lang w:val="en-AU"/>
+        </w:rPr>
+        <w:t>).</w:t>
+      </w:r>
+      <w:r>
+        <w:rPr>
+          <w:lang w:val="en-AU"/>
+        </w:rPr>
+        <w:t xml:space="preserve"> Results were similar when inspecting 90% interval coverage as a function of missingness</w:t>
+      </w:r>
+      <w:r>
+        <w:rPr>
+          <w:lang w:val="en-AU"/>
+        </w:rPr>
+        <w:t xml:space="preserve">, with the dynamic GAMs strongly outperforming the </w:t>
+      </w:r>
       <w:r>
         <w:rPr>
           <w:i/>
@@ -12315,83 +11973,6 @@
         </w:rPr>
         <w:t>mgcv</w:t>
       </w:r>
-      <w:proofErr w:type="spellEnd"/>
-      <w:r>
-        <w:rPr>
-          <w:lang w:val="en-AU"/>
-        </w:rPr>
-        <w:t xml:space="preserve"> intervals. Again</w:t>
-      </w:r>
-      <w:r>
-        <w:rPr>
-          <w:lang w:val="en-AU"/>
-        </w:rPr>
-        <w:t>,</w:t>
-      </w:r>
-      <w:r>
-        <w:rPr>
-          <w:lang w:val="en-AU"/>
-        </w:rPr>
-        <w:t xml:space="preserve"> the seasonal dynamic GAM </w:t>
-      </w:r>
-      <w:r>
-        <w:rPr>
-          <w:lang w:val="en-AU"/>
-        </w:rPr>
-        <w:t>performed worse than its nonseasonal counterpart when the trend was strong</w:t>
-      </w:r>
-      <w:r>
-        <w:rPr>
-          <w:lang w:val="en-AU"/>
-        </w:rPr>
-        <w:t xml:space="preserve">, </w:t>
-      </w:r>
-      <w:r>
-        <w:rPr>
-          <w:lang w:val="en-AU"/>
-        </w:rPr>
-        <w:t>while both dynamic GAMs were comparable in the remaining comparisons</w:t>
-      </w:r>
-      <w:r>
-        <w:rPr>
-          <w:lang w:val="en-AU"/>
-        </w:rPr>
-        <w:t xml:space="preserve"> (Figure </w:t>
-      </w:r>
-      <w:r>
-        <w:rPr>
-          <w:lang w:val="en-AU"/>
-        </w:rPr>
-        <w:t>3</w:t>
-      </w:r>
-      <w:r>
-        <w:rPr>
-          <w:lang w:val="en-AU"/>
-        </w:rPr>
-        <w:t>).</w:t>
-      </w:r>
-      <w:r>
-        <w:rPr>
-          <w:lang w:val="en-AU"/>
-        </w:rPr>
-        <w:t xml:space="preserve"> Results were similar when inspecting 90% interval coverage as a function of missingness</w:t>
-      </w:r>
-      <w:r>
-        <w:rPr>
-          <w:lang w:val="en-AU"/>
-        </w:rPr>
-        <w:t xml:space="preserve">, with the dynamic GAMs strongly outperforming the </w:t>
-      </w:r>
-      <w:proofErr w:type="spellStart"/>
-      <w:r>
-        <w:rPr>
-          <w:i/>
-          <w:iCs/>
-          <w:lang w:val="en-AU"/>
-        </w:rPr>
-        <w:t>mgcv</w:t>
-      </w:r>
-      <w:proofErr w:type="spellEnd"/>
       <w:r>
         <w:rPr>
           <w:lang w:val="en-AU"/>
@@ -12514,23 +12095,8 @@
         <w:rPr>
           <w:lang w:val="en-AU"/>
         </w:rPr>
-        <w:t xml:space="preserve"> </w:t>
-      </w:r>
-      <w:proofErr w:type="spellStart"/>
-      <w:r>
-        <w:rPr>
-          <w:lang w:val="en-AU"/>
-        </w:rPr>
-        <w:t>The</w:t>
-      </w:r>
-      <w:proofErr w:type="spellEnd"/>
-      <w:r>
-        <w:rPr>
-          <w:lang w:val="en-AU"/>
-        </w:rPr>
-        <w:t xml:space="preserve"> Seasonal GAM was fitted using R package </w:t>
-      </w:r>
-      <w:proofErr w:type="spellStart"/>
+        <w:t xml:space="preserve"> The Seasonal GAM was fitted using R package </w:t>
+      </w:r>
       <w:r>
         <w:rPr>
           <w:i/>
@@ -12539,14 +12105,12 @@
         </w:rPr>
         <w:t>mgcv</w:t>
       </w:r>
-      <w:proofErr w:type="spellEnd"/>
       <w:r>
         <w:rPr>
           <w:lang w:val="en-AU"/>
         </w:rPr>
         <w:t xml:space="preserve">, while the Seasonal and Nonseasonal GAMDF models were fitted using the </w:t>
       </w:r>
-      <w:proofErr w:type="spellStart"/>
       <w:r>
         <w:rPr>
           <w:i/>
@@ -12555,7 +12119,6 @@
         </w:rPr>
         <w:t>mvgam</w:t>
       </w:r>
-      <w:proofErr w:type="spellEnd"/>
       <w:r>
         <w:rPr>
           <w:lang w:val="en-AU"/>
@@ -12765,10 +12328,10 @@
         </w:rPr>
         <w:lastRenderedPageBreak/>
         <w:drawing>
-          <wp:inline distT="0" distB="0" distL="0" distR="0" wp14:anchorId="0F5DC0D9" wp14:editId="38D549E0">
-            <wp:extent cx="4724590" cy="4340128"/>
-            <wp:effectExtent l="0" t="0" r="0" b="3810"/>
-            <wp:docPr id="5" name="Picture 5"/>
+          <wp:inline distT="0" distB="0" distL="0" distR="0" wp14:anchorId="6B3135E8" wp14:editId="0E23A304">
+            <wp:extent cx="4954137" cy="4467511"/>
+            <wp:effectExtent l="0" t="0" r="0" b="0"/>
+            <wp:docPr id="7" name="Picture 7"/>
             <wp:cNvGraphicFramePr>
               <a:graphicFrameLocks xmlns:a="http://schemas.openxmlformats.org/drawingml/2006/main" noChangeAspect="1"/>
             </wp:cNvGraphicFramePr>
@@ -12776,7 +12339,7 @@
               <a:graphicData uri="http://schemas.openxmlformats.org/drawingml/2006/picture">
                 <pic:pic xmlns:pic="http://schemas.openxmlformats.org/drawingml/2006/picture">
                   <pic:nvPicPr>
-                    <pic:cNvPr id="0" name="Picture 4"/>
+                    <pic:cNvPr id="0" name="Picture 2"/>
                     <pic:cNvPicPr>
                       <a:picLocks noChangeAspect="1" noChangeArrowheads="1"/>
                     </pic:cNvPicPr>
@@ -12797,7 +12360,7 @@
                   <pic:spPr bwMode="auto">
                     <a:xfrm>
                       <a:off x="0" y="0"/>
-                      <a:ext cx="4738019" cy="4352465"/>
+                      <a:ext cx="4968135" cy="4480134"/>
                     </a:xfrm>
                     <a:prstGeom prst="rect">
                       <a:avLst/>
@@ -12826,7 +12389,6 @@
         </w:rPr>
         <w:t xml:space="preserve">Figure 5: Example plots from a fitted </w:t>
       </w:r>
-      <w:proofErr w:type="spellStart"/>
       <w:r>
         <w:rPr>
           <w:i/>
@@ -12835,7 +12397,6 @@
         </w:rPr>
         <w:t>mvgam</w:t>
       </w:r>
-      <w:proofErr w:type="spellEnd"/>
       <w:r>
         <w:rPr>
           <w:lang w:val="en-AU"/>
@@ -12866,7 +12427,19 @@
         <w:rPr>
           <w:lang w:val="en-AU"/>
         </w:rPr>
-        <w:t xml:space="preserve"> (BLAN_005). Top left, simulat</w:t>
+        <w:t xml:space="preserve"> (</w:t>
+      </w:r>
+      <w:r>
+        <w:rPr>
+          <w:lang w:val="en-AU"/>
+        </w:rPr>
+        <w:t>SERC</w:t>
+      </w:r>
+      <w:r>
+        <w:rPr>
+          <w:lang w:val="en-AU"/>
+        </w:rPr>
+        <w:t>_005). Top left, simulat</w:t>
       </w:r>
       <w:r>
         <w:rPr>
@@ -13171,6 +12744,11 @@
         <w:rPr>
           <w:lang w:val="en-AU"/>
         </w:rPr>
+      </w:r>
+      <w:r>
+        <w:rPr>
+          <w:lang w:val="en-AU"/>
+        </w:rPr>
         <w:fldChar w:fldCharType="separate"/>
       </w:r>
       <w:r>
@@ -13240,16 +12818,8 @@
         <w:rPr>
           <w:lang w:val="en-AU"/>
         </w:rPr>
-        <w:t>Daniel Ruiz-</w:t>
-      </w:r>
-      <w:proofErr w:type="spellStart"/>
-      <w:r>
-        <w:rPr>
-          <w:lang w:val="en-AU"/>
-        </w:rPr>
-        <w:t>Carrascal</w:t>
-      </w:r>
-      <w:proofErr w:type="spellEnd"/>
+        <w:t>Daniel Ruiz-Carrascal</w:t>
+      </w:r>
       <w:r>
         <w:rPr>
           <w:lang w:val="en-AU"/>
@@ -15180,6 +14750,7 @@
   <w:style w:type="character" w:default="1" w:styleId="DefaultParagraphFont">
     <w:name w:val="Default Paragraph Font"/>
     <w:uiPriority w:val="1"/>
+    <w:semiHidden/>
     <w:unhideWhenUsed/>
   </w:style>
   <w:style w:type="table" w:default="1" w:styleId="TableNormal">

</xml_diff>